<commit_message>
nobug ### 更新 20200106 2040
</commit_message>
<xml_diff>
--- a/Android notes/2017/android与h5交互.docx
+++ b/Android notes/2017/android与h5交互.docx
@@ -57,47 +57,17 @@
         </w:rPr>
         <w:t>参考：</w:t>
       </w:r>
-      <w:r>
-        <w:rPr>
-          <w:rFonts w:ascii="微软雅黑" w:eastAsia="微软雅黑" w:hAnsi="微软雅黑"/>
-          <w:sz w:val="24"/>
-          <w:szCs w:val="24"/>
-        </w:rPr>
-        <w:fldChar w:fldCharType="begin"/>
-      </w:r>
-      <w:r>
-        <w:rPr>
-          <w:rFonts w:ascii="微软雅黑" w:eastAsia="微软雅黑" w:hAnsi="微软雅黑"/>
-          <w:sz w:val="24"/>
-          <w:szCs w:val="24"/>
-        </w:rPr>
-        <w:instrText xml:space="preserve"> HYPERLINK "https://www.jb51.net/article/100758.htm" </w:instrText>
-      </w:r>
-      <w:r>
-        <w:rPr>
-          <w:rFonts w:ascii="微软雅黑" w:eastAsia="微软雅黑" w:hAnsi="微软雅黑"/>
-          <w:sz w:val="24"/>
-          <w:szCs w:val="24"/>
-        </w:rPr>
-        <w:fldChar w:fldCharType="separate"/>
-      </w:r>
-      <w:r>
-        <w:rPr>
-          <w:rStyle w:val="a4"/>
-          <w:rFonts w:ascii="微软雅黑" w:eastAsia="微软雅黑" w:hAnsi="微软雅黑"/>
-          <w:sz w:val="24"/>
-          <w:szCs w:val="24"/>
-        </w:rPr>
-        <w:t>https://www.jb51.net/article/100758.htm</w:t>
-      </w:r>
-      <w:r>
-        <w:rPr>
-          <w:rFonts w:ascii="微软雅黑" w:eastAsia="微软雅黑" w:hAnsi="微软雅黑"/>
-          <w:sz w:val="24"/>
-          <w:szCs w:val="24"/>
-        </w:rPr>
-        <w:fldChar w:fldCharType="end"/>
-      </w:r>
+      <w:hyperlink r:id="rId7" w:history="1">
+        <w:r>
+          <w:rPr>
+            <w:rStyle w:val="a4"/>
+            <w:rFonts w:ascii="微软雅黑" w:eastAsia="微软雅黑" w:hAnsi="微软雅黑"/>
+            <w:sz w:val="24"/>
+            <w:szCs w:val="24"/>
+          </w:rPr>
+          <w:t>https://www.jb51.net/article/100758.htm</w:t>
+        </w:r>
+      </w:hyperlink>
     </w:p>
     <w:p>
       <w:pPr>
@@ -111,49 +81,15 @@
         </w:rPr>
         <w:tab/>
       </w:r>
-      <w:r>
-        <w:rPr>
-          <w:rFonts w:ascii="微软雅黑" w:eastAsia="微软雅黑" w:hAnsi="微软雅黑"/>
-        </w:rPr>
-        <w:fldChar w:fldCharType="begin"/>
-      </w:r>
-      <w:r>
-        <w:rPr>
-          <w:rFonts w:ascii="微软雅黑" w:eastAsia="微软雅黑" w:hAnsi="微软雅黑"/>
-        </w:rPr>
-        <w:instrText xml:space="preserve"> HYPERLINK "</w:instrText>
-      </w:r>
-      <w:r>
-        <w:rPr>
-          <w:rFonts w:ascii="微软雅黑" w:eastAsia="微软雅黑" w:hAnsi="微软雅黑"/>
-        </w:rPr>
-        <w:instrText>https://blog.csdn.net/qq_24530405/article/details/52067474</w:instrText>
-      </w:r>
-      <w:r>
-        <w:rPr>
-          <w:rFonts w:ascii="微软雅黑" w:eastAsia="微软雅黑" w:hAnsi="微软雅黑"/>
-        </w:rPr>
-        <w:instrText xml:space="preserve">" </w:instrText>
-      </w:r>
-      <w:r>
-        <w:rPr>
-          <w:rFonts w:ascii="微软雅黑" w:eastAsia="微软雅黑" w:hAnsi="微软雅黑"/>
-        </w:rPr>
-        <w:fldChar w:fldCharType="separate"/>
-      </w:r>
-      <w:r>
-        <w:rPr>
-          <w:rStyle w:val="a4"/>
-          <w:rFonts w:ascii="微软雅黑" w:eastAsia="微软雅黑" w:hAnsi="微软雅黑"/>
-        </w:rPr>
-        <w:t>https://blog.csdn.net/qq_24530405/article/details/52067474</w:t>
-      </w:r>
-      <w:r>
-        <w:rPr>
-          <w:rFonts w:ascii="微软雅黑" w:eastAsia="微软雅黑" w:hAnsi="微软雅黑"/>
-        </w:rPr>
-        <w:fldChar w:fldCharType="end"/>
-      </w:r>
+      <w:hyperlink r:id="rId8" w:history="1">
+        <w:r>
+          <w:rPr>
+            <w:rStyle w:val="a4"/>
+            <w:rFonts w:ascii="微软雅黑" w:eastAsia="微软雅黑" w:hAnsi="微软雅黑"/>
+          </w:rPr>
+          <w:t>https://blog.csdn.net/qq_24530405/article/details/52067474</w:t>
+        </w:r>
+      </w:hyperlink>
     </w:p>
     <w:p>
       <w:pPr>
@@ -166,61 +102,19 @@
           <w:u w:color="000000"/>
         </w:rPr>
       </w:pPr>
-      <w:r>
-        <w:rPr>
-          <w:rStyle w:val="a4"/>
-          <w:rFonts w:ascii="微软雅黑" w:eastAsia="微软雅黑" w:hAnsi="微软雅黑" w:cs="Helvetica Light"/>
-          <w:color w:val="000000"/>
-          <w:spacing w:val="5"/>
-          <w:u w:color="000000"/>
-          <w:lang w:eastAsia="zh-CN"/>
-        </w:rPr>
-        <w:fldChar w:fldCharType="begin"/>
-      </w:r>
-      <w:r>
-        <w:rPr>
-          <w:rStyle w:val="a4"/>
-          <w:rFonts w:ascii="微软雅黑" w:eastAsia="微软雅黑" w:hAnsi="微软雅黑" w:cs="Helvetica Light"/>
-          <w:color w:val="000000"/>
-          <w:spacing w:val="5"/>
-          <w:u w:color="000000"/>
-          <w:lang w:eastAsia="zh-CN"/>
-        </w:rPr>
-        <w:instrText xml:space="preserve"> HYPERLINK "https://blog.csdn.net/carson_ho/article/details/52693322" </w:instrText>
-      </w:r>
-      <w:r>
-        <w:rPr>
-          <w:rStyle w:val="a4"/>
-          <w:rFonts w:ascii="微软雅黑" w:eastAsia="微软雅黑" w:hAnsi="微软雅黑" w:cs="Helvetica Light"/>
-          <w:color w:val="000000"/>
-          <w:spacing w:val="5"/>
-          <w:u w:color="000000"/>
-          <w:lang w:eastAsia="zh-CN"/>
-        </w:rPr>
-        <w:fldChar w:fldCharType="separate"/>
-      </w:r>
-      <w:r>
-        <w:rPr>
-          <w:rStyle w:val="a4"/>
-          <w:rFonts w:ascii="微软雅黑" w:eastAsia="微软雅黑" w:hAnsi="微软雅黑" w:cs="Helvetica Light"/>
-          <w:color w:val="000000"/>
-          <w:spacing w:val="5"/>
-          <w:u w:color="000000"/>
-          <w:lang w:eastAsia="zh-CN"/>
-        </w:rPr>
-        <w:t>https://blog.csdn.net/carson_ho/article/details/52693322</w:t>
-      </w:r>
-      <w:r>
-        <w:rPr>
-          <w:rStyle w:val="a4"/>
-          <w:rFonts w:ascii="微软雅黑" w:eastAsia="微软雅黑" w:hAnsi="微软雅黑" w:cs="Helvetica Light"/>
-          <w:color w:val="000000"/>
-          <w:spacing w:val="5"/>
-          <w:u w:color="000000"/>
-          <w:lang w:eastAsia="zh-CN"/>
-        </w:rPr>
-        <w:fldChar w:fldCharType="end"/>
-      </w:r>
+      <w:hyperlink r:id="rId9" w:history="1">
+        <w:r>
+          <w:rPr>
+            <w:rStyle w:val="a4"/>
+            <w:rFonts w:ascii="微软雅黑" w:eastAsia="微软雅黑" w:hAnsi="微软雅黑" w:cs="Helvetica Light"/>
+            <w:color w:val="000000"/>
+            <w:spacing w:val="5"/>
+            <w:u w:color="000000"/>
+            <w:lang w:eastAsia="zh-CN"/>
+          </w:rPr>
+          <w:t>https://blog.csdn.net/carson_ho/article/details/52693322</w:t>
+        </w:r>
+      </w:hyperlink>
     </w:p>
     <w:p>
       <w:pPr>
@@ -346,8 +240,6 @@
         </w:rPr>
         <w:t>方法</w:t>
       </w:r>
-      <w:bookmarkStart w:id="0" w:name="_GoBack"/>
-      <w:bookmarkEnd w:id="0"/>
       <w:r>
         <w:rPr>
           <w:rFonts w:ascii="微软雅黑" w:eastAsia="微软雅黑" w:hAnsi="微软雅黑" w:cs="Arial Unicode MS" w:hint="eastAsia"/>
@@ -1471,7 +1363,7 @@
           <w:numId w:val="2"/>
         </w:numPr>
         <w:rPr>
-          <w:rFonts w:ascii="微软雅黑" w:eastAsia="微软雅黑" w:hAnsi="微软雅黑" w:hint="eastAsia"/>
+          <w:rFonts w:ascii="微软雅黑" w:eastAsia="微软雅黑" w:hAnsi="微软雅黑"/>
           <w:sz w:val="20"/>
           <w:szCs w:val="20"/>
           <w:lang w:val="zh-TW" w:eastAsia="zh-TW"/>
@@ -1546,7 +1438,7 @@
         <w:pStyle w:val="HTML"/>
         <w:shd w:val="clear" w:color="auto" w:fill="2B2B2B"/>
         <w:rPr>
-          <w:rFonts w:ascii="微软雅黑" w:eastAsia="微软雅黑" w:hAnsi="微软雅黑" w:cs="Menlo" w:hint="eastAsia"/>
+          <w:rFonts w:ascii="微软雅黑" w:eastAsia="微软雅黑" w:hAnsi="微软雅黑" w:cs="Menlo"/>
           <w:color w:val="A9B7C6"/>
           <w:sz w:val="18"/>
           <w:szCs w:val="18"/>
@@ -2678,7 +2570,7 @@
         </w:pBdr>
         <w:shd w:val="clear" w:color="auto" w:fill="FFFFFF"/>
         <w:rPr>
-          <w:rFonts w:ascii="微软雅黑" w:eastAsia="微软雅黑" w:hAnsi="微软雅黑" w:cs="Arial Unicode MS" w:hint="eastAsia"/>
+          <w:rFonts w:ascii="微软雅黑" w:eastAsia="微软雅黑" w:hAnsi="微软雅黑" w:cs="Arial Unicode MS"/>
           <w:color w:val="000000"/>
           <w:sz w:val="20"/>
           <w:szCs w:val="20"/>
@@ -2890,7 +2782,7 @@
         <w:shd w:val="clear" w:color="auto" w:fill="FFFFFF"/>
         <w:ind w:left="393"/>
         <w:rPr>
-          <w:rFonts w:ascii="微软雅黑" w:eastAsia="微软雅黑" w:hAnsi="微软雅黑" w:cs="Arial Unicode MS" w:hint="eastAsia"/>
+          <w:rFonts w:ascii="微软雅黑" w:eastAsia="微软雅黑" w:hAnsi="微软雅黑" w:cs="Arial Unicode MS"/>
           <w:color w:val="000000"/>
           <w:sz w:val="20"/>
           <w:szCs w:val="20"/>
@@ -3028,7 +2920,7 @@
           <w:numId w:val="2"/>
         </w:numPr>
         <w:rPr>
-          <w:rFonts w:ascii="微软雅黑" w:eastAsia="微软雅黑" w:hAnsi="微软雅黑" w:hint="eastAsia"/>
+          <w:rFonts w:ascii="微软雅黑" w:eastAsia="微软雅黑" w:hAnsi="微软雅黑"/>
           <w:sz w:val="18"/>
           <w:szCs w:val="18"/>
           <w:lang w:val="zh-TW" w:eastAsia="zh-TW"/>
@@ -3148,8 +3040,8 @@
         <w:pStyle w:val="HTML"/>
         <w:shd w:val="clear" w:color="auto" w:fill="2B2B2B"/>
         <w:rPr>
-          <w:rFonts w:ascii="Menlo" w:hAnsi="Menlo" w:cs="Menlo" w:hint="eastAsia"/>
-          <w:color w:val="A9B7C6"/>
+          <w:rFonts w:ascii="Menlo" w:hAnsi="Menlo" w:cs="Menlo"/>
+          <w:color w:val="CC7832"/>
           <w:sz w:val="18"/>
           <w:szCs w:val="18"/>
           <w:lang w:eastAsia="zh-TW"/>
@@ -4144,6 +4036,790 @@
         <w:rPr>
           <w:rFonts w:ascii="Menlo" w:hAnsi="Menlo" w:cs="Menlo"/>
           <w:color w:val="A9B7C6"/>
+          <w:lang w:eastAsia="zh-TW"/>
+        </w:rPr>
+        <w:br/>
+      </w:r>
+      <w:r>
+        <w:rPr>
+          <w:rFonts w:ascii="Menlo" w:hAnsi="Menlo" w:cs="Menlo"/>
+          <w:color w:val="BBB529"/>
+          <w:sz w:val="18"/>
+          <w:szCs w:val="18"/>
+          <w:lang w:eastAsia="zh-TW"/>
+        </w:rPr>
+        <w:t xml:space="preserve">    </w:t>
+      </w:r>
+      <w:r>
+        <w:rPr>
+          <w:rFonts w:ascii="Menlo" w:hAnsi="Menlo" w:cs="Menlo"/>
+          <w:color w:val="BBB529"/>
+          <w:sz w:val="18"/>
+          <w:szCs w:val="18"/>
+          <w:lang w:eastAsia="zh-TW"/>
+        </w:rPr>
+        <w:t>@Override</w:t>
+      </w:r>
+      <w:r>
+        <w:rPr>
+          <w:rFonts w:ascii="Menlo" w:hAnsi="Menlo" w:cs="Menlo"/>
+          <w:color w:val="BBB529"/>
+          <w:sz w:val="18"/>
+          <w:szCs w:val="18"/>
+          <w:lang w:eastAsia="zh-TW"/>
+        </w:rPr>
+        <w:br/>
+      </w:r>
+      <w:r>
+        <w:rPr>
+          <w:rFonts w:ascii="Menlo" w:hAnsi="Menlo" w:cs="Menlo"/>
+          <w:color w:val="BBB529"/>
+          <w:sz w:val="18"/>
+          <w:szCs w:val="18"/>
+          <w:lang w:eastAsia="zh-TW"/>
+        </w:rPr>
+        <w:t xml:space="preserve">    </w:t>
+      </w:r>
+      <w:r>
+        <w:rPr>
+          <w:rFonts w:ascii="Menlo" w:hAnsi="Menlo" w:cs="Menlo"/>
+          <w:color w:val="CC7832"/>
+          <w:sz w:val="18"/>
+          <w:szCs w:val="18"/>
+          <w:lang w:eastAsia="zh-TW"/>
+        </w:rPr>
+        <w:t xml:space="preserve">public boolean </w:t>
+      </w:r>
+      <w:r>
+        <w:rPr>
+          <w:rFonts w:ascii="Menlo" w:hAnsi="Menlo" w:cs="Menlo"/>
+          <w:color w:val="FFC66D"/>
+          <w:sz w:val="18"/>
+          <w:szCs w:val="18"/>
+          <w:lang w:eastAsia="zh-TW"/>
+        </w:rPr>
+        <w:t>onJsAlert</w:t>
+      </w:r>
+      <w:r>
+        <w:rPr>
+          <w:rFonts w:ascii="Menlo" w:hAnsi="Menlo" w:cs="Menlo"/>
+          <w:color w:val="A9B7C6"/>
+          <w:sz w:val="18"/>
+          <w:szCs w:val="18"/>
+          <w:lang w:eastAsia="zh-TW"/>
+        </w:rPr>
+        <w:t>(WebView view</w:t>
+      </w:r>
+      <w:r>
+        <w:rPr>
+          <w:rFonts w:ascii="Menlo" w:hAnsi="Menlo" w:cs="Menlo"/>
+          <w:color w:val="CC7832"/>
+          <w:sz w:val="18"/>
+          <w:szCs w:val="18"/>
+          <w:lang w:eastAsia="zh-TW"/>
+        </w:rPr>
+        <w:t xml:space="preserve">, </w:t>
+      </w:r>
+      <w:r>
+        <w:rPr>
+          <w:rFonts w:ascii="Menlo" w:hAnsi="Menlo" w:cs="Menlo"/>
+          <w:color w:val="A9B7C6"/>
+          <w:sz w:val="18"/>
+          <w:szCs w:val="18"/>
+          <w:lang w:eastAsia="zh-TW"/>
+        </w:rPr>
+        <w:t>String url</w:t>
+      </w:r>
+      <w:r>
+        <w:rPr>
+          <w:rFonts w:ascii="Menlo" w:hAnsi="Menlo" w:cs="Menlo"/>
+          <w:color w:val="CC7832"/>
+          <w:sz w:val="18"/>
+          <w:szCs w:val="18"/>
+          <w:lang w:eastAsia="zh-TW"/>
+        </w:rPr>
+        <w:t xml:space="preserve">, </w:t>
+      </w:r>
+      <w:r>
+        <w:rPr>
+          <w:rFonts w:ascii="Menlo" w:hAnsi="Menlo" w:cs="Menlo"/>
+          <w:color w:val="A9B7C6"/>
+          <w:sz w:val="18"/>
+          <w:szCs w:val="18"/>
+          <w:lang w:eastAsia="zh-TW"/>
+        </w:rPr>
+        <w:t>String message</w:t>
+      </w:r>
+      <w:r>
+        <w:rPr>
+          <w:rFonts w:ascii="Menlo" w:hAnsi="Menlo" w:cs="Menlo"/>
+          <w:color w:val="CC7832"/>
+          <w:sz w:val="18"/>
+          <w:szCs w:val="18"/>
+          <w:lang w:eastAsia="zh-TW"/>
+        </w:rPr>
+        <w:t xml:space="preserve">, </w:t>
+      </w:r>
+      <w:r>
+        <w:rPr>
+          <w:rFonts w:ascii="Menlo" w:hAnsi="Menlo" w:cs="Menlo"/>
+          <w:color w:val="A9B7C6"/>
+          <w:sz w:val="18"/>
+          <w:szCs w:val="18"/>
+          <w:lang w:eastAsia="zh-TW"/>
+        </w:rPr>
+        <w:t>JsResult result) {</w:t>
+      </w:r>
+      <w:r>
+        <w:rPr>
+          <w:rFonts w:ascii="Menlo" w:hAnsi="Menlo" w:cs="Menlo"/>
+          <w:color w:val="A9B7C6"/>
+          <w:sz w:val="18"/>
+          <w:szCs w:val="18"/>
+          <w:lang w:eastAsia="zh-TW"/>
+        </w:rPr>
+        <w:br/>
+        <w:t xml:space="preserve">    </w:t>
+      </w:r>
+      <w:r>
+        <w:rPr>
+          <w:rFonts w:ascii="Menlo" w:hAnsi="Menlo" w:cs="Menlo"/>
+          <w:color w:val="BBB529"/>
+          <w:sz w:val="18"/>
+          <w:szCs w:val="18"/>
+          <w:lang w:eastAsia="zh-TW"/>
+        </w:rPr>
+        <w:t xml:space="preserve">    </w:t>
+      </w:r>
+      <w:r>
+        <w:rPr>
+          <w:rFonts w:ascii="Menlo" w:hAnsi="Menlo" w:cs="Menlo"/>
+          <w:color w:val="CC7832"/>
+          <w:sz w:val="18"/>
+          <w:szCs w:val="18"/>
+          <w:lang w:eastAsia="zh-TW"/>
+        </w:rPr>
+        <w:t>return super</w:t>
+      </w:r>
+      <w:r>
+        <w:rPr>
+          <w:rFonts w:ascii="Menlo" w:hAnsi="Menlo" w:cs="Menlo"/>
+          <w:color w:val="A9B7C6"/>
+          <w:sz w:val="18"/>
+          <w:szCs w:val="18"/>
+          <w:lang w:eastAsia="zh-TW"/>
+        </w:rPr>
+        <w:t>.onJsAlert(view</w:t>
+      </w:r>
+      <w:r>
+        <w:rPr>
+          <w:rFonts w:ascii="Menlo" w:hAnsi="Menlo" w:cs="Menlo"/>
+          <w:color w:val="CC7832"/>
+          <w:sz w:val="18"/>
+          <w:szCs w:val="18"/>
+          <w:lang w:eastAsia="zh-TW"/>
+        </w:rPr>
+        <w:t xml:space="preserve">, </w:t>
+      </w:r>
+      <w:r>
+        <w:rPr>
+          <w:rFonts w:ascii="Menlo" w:hAnsi="Menlo" w:cs="Menlo"/>
+          <w:color w:val="A9B7C6"/>
+          <w:sz w:val="18"/>
+          <w:szCs w:val="18"/>
+          <w:lang w:eastAsia="zh-TW"/>
+        </w:rPr>
+        <w:t>url</w:t>
+      </w:r>
+      <w:r>
+        <w:rPr>
+          <w:rFonts w:ascii="Menlo" w:hAnsi="Menlo" w:cs="Menlo"/>
+          <w:color w:val="CC7832"/>
+          <w:sz w:val="18"/>
+          <w:szCs w:val="18"/>
+          <w:lang w:eastAsia="zh-TW"/>
+        </w:rPr>
+        <w:t xml:space="preserve">, </w:t>
+      </w:r>
+      <w:r>
+        <w:rPr>
+          <w:rFonts w:ascii="Menlo" w:hAnsi="Menlo" w:cs="Menlo"/>
+          <w:color w:val="A9B7C6"/>
+          <w:sz w:val="18"/>
+          <w:szCs w:val="18"/>
+          <w:lang w:eastAsia="zh-TW"/>
+        </w:rPr>
+        <w:t>message</w:t>
+      </w:r>
+      <w:r>
+        <w:rPr>
+          <w:rFonts w:ascii="Menlo" w:hAnsi="Menlo" w:cs="Menlo"/>
+          <w:color w:val="CC7832"/>
+          <w:sz w:val="18"/>
+          <w:szCs w:val="18"/>
+          <w:lang w:eastAsia="zh-TW"/>
+        </w:rPr>
+        <w:t xml:space="preserve">, </w:t>
+      </w:r>
+      <w:r>
+        <w:rPr>
+          <w:rFonts w:ascii="Menlo" w:hAnsi="Menlo" w:cs="Menlo"/>
+          <w:color w:val="A9B7C6"/>
+          <w:sz w:val="18"/>
+          <w:szCs w:val="18"/>
+          <w:lang w:eastAsia="zh-TW"/>
+        </w:rPr>
+        <w:t>result)</w:t>
+      </w:r>
+      <w:r>
+        <w:rPr>
+          <w:rFonts w:ascii="Menlo" w:hAnsi="Menlo" w:cs="Menlo"/>
+          <w:color w:val="CC7832"/>
+          <w:sz w:val="18"/>
+          <w:szCs w:val="18"/>
+          <w:lang w:eastAsia="zh-TW"/>
+        </w:rPr>
+        <w:t>;</w:t>
+      </w:r>
+      <w:r>
+        <w:rPr>
+          <w:rFonts w:ascii="Menlo" w:hAnsi="Menlo" w:cs="Menlo"/>
+          <w:color w:val="CC7832"/>
+          <w:sz w:val="18"/>
+          <w:szCs w:val="18"/>
+          <w:lang w:eastAsia="zh-TW"/>
+        </w:rPr>
+        <w:br/>
+      </w:r>
+      <w:r>
+        <w:rPr>
+          <w:rFonts w:ascii="Menlo" w:hAnsi="Menlo" w:cs="Menlo"/>
+          <w:color w:val="BBB529"/>
+          <w:sz w:val="18"/>
+          <w:szCs w:val="18"/>
+          <w:lang w:eastAsia="zh-TW"/>
+        </w:rPr>
+        <w:t xml:space="preserve">    </w:t>
+      </w:r>
+      <w:r>
+        <w:rPr>
+          <w:rFonts w:ascii="Menlo" w:hAnsi="Menlo" w:cs="Menlo"/>
+          <w:color w:val="A9B7C6"/>
+          <w:sz w:val="18"/>
+          <w:szCs w:val="18"/>
+          <w:lang w:eastAsia="zh-TW"/>
+        </w:rPr>
+        <w:t>}</w:t>
+      </w:r>
+      <w:r>
+        <w:rPr>
+          <w:rFonts w:ascii="Menlo" w:hAnsi="Menlo" w:cs="Menlo"/>
+          <w:color w:val="A9B7C6"/>
+          <w:sz w:val="18"/>
+          <w:szCs w:val="18"/>
+          <w:lang w:eastAsia="zh-TW"/>
+        </w:rPr>
+        <w:br/>
+      </w:r>
+      <w:r>
+        <w:rPr>
+          <w:rFonts w:ascii="Menlo" w:hAnsi="Menlo" w:cs="Menlo"/>
+          <w:color w:val="BBB529"/>
+          <w:sz w:val="18"/>
+          <w:szCs w:val="18"/>
+          <w:lang w:eastAsia="zh-TW"/>
+        </w:rPr>
+        <w:t xml:space="preserve">    </w:t>
+      </w:r>
+      <w:r>
+        <w:rPr>
+          <w:rFonts w:ascii="Menlo" w:hAnsi="Menlo" w:cs="Menlo"/>
+          <w:color w:val="BBB529"/>
+          <w:sz w:val="18"/>
+          <w:szCs w:val="18"/>
+          <w:lang w:eastAsia="zh-TW"/>
+        </w:rPr>
+        <w:t>@Override</w:t>
+      </w:r>
+      <w:r>
+        <w:rPr>
+          <w:rFonts w:ascii="Menlo" w:hAnsi="Menlo" w:cs="Menlo"/>
+          <w:color w:val="BBB529"/>
+          <w:sz w:val="18"/>
+          <w:szCs w:val="18"/>
+          <w:lang w:eastAsia="zh-TW"/>
+        </w:rPr>
+        <w:br/>
+      </w:r>
+      <w:r>
+        <w:rPr>
+          <w:rFonts w:ascii="Menlo" w:hAnsi="Menlo" w:cs="Menlo"/>
+          <w:color w:val="BBB529"/>
+          <w:sz w:val="18"/>
+          <w:szCs w:val="18"/>
+          <w:lang w:eastAsia="zh-TW"/>
+        </w:rPr>
+        <w:t xml:space="preserve">    </w:t>
+      </w:r>
+      <w:r>
+        <w:rPr>
+          <w:rFonts w:ascii="Menlo" w:hAnsi="Menlo" w:cs="Menlo"/>
+          <w:color w:val="CC7832"/>
+          <w:sz w:val="18"/>
+          <w:szCs w:val="18"/>
+          <w:lang w:eastAsia="zh-TW"/>
+        </w:rPr>
+        <w:t xml:space="preserve">public boolean </w:t>
+      </w:r>
+      <w:r>
+        <w:rPr>
+          <w:rFonts w:ascii="Menlo" w:hAnsi="Menlo" w:cs="Menlo"/>
+          <w:color w:val="FFC66D"/>
+          <w:sz w:val="18"/>
+          <w:szCs w:val="18"/>
+          <w:lang w:eastAsia="zh-TW"/>
+        </w:rPr>
+        <w:t>onJsConfirm</w:t>
+      </w:r>
+      <w:r>
+        <w:rPr>
+          <w:rFonts w:ascii="Menlo" w:hAnsi="Menlo" w:cs="Menlo"/>
+          <w:color w:val="A9B7C6"/>
+          <w:sz w:val="18"/>
+          <w:szCs w:val="18"/>
+          <w:lang w:eastAsia="zh-TW"/>
+        </w:rPr>
+        <w:t>(WebView view</w:t>
+      </w:r>
+      <w:r>
+        <w:rPr>
+          <w:rFonts w:ascii="Menlo" w:hAnsi="Menlo" w:cs="Menlo"/>
+          <w:color w:val="CC7832"/>
+          <w:sz w:val="18"/>
+          <w:szCs w:val="18"/>
+          <w:lang w:eastAsia="zh-TW"/>
+        </w:rPr>
+        <w:t xml:space="preserve">, </w:t>
+      </w:r>
+      <w:r>
+        <w:rPr>
+          <w:rFonts w:ascii="Menlo" w:hAnsi="Menlo" w:cs="Menlo"/>
+          <w:color w:val="A9B7C6"/>
+          <w:sz w:val="18"/>
+          <w:szCs w:val="18"/>
+          <w:lang w:eastAsia="zh-TW"/>
+        </w:rPr>
+        <w:t>String url</w:t>
+      </w:r>
+      <w:r>
+        <w:rPr>
+          <w:rFonts w:ascii="Menlo" w:hAnsi="Menlo" w:cs="Menlo"/>
+          <w:color w:val="CC7832"/>
+          <w:sz w:val="18"/>
+          <w:szCs w:val="18"/>
+          <w:lang w:eastAsia="zh-TW"/>
+        </w:rPr>
+        <w:t xml:space="preserve">, </w:t>
+      </w:r>
+      <w:r>
+        <w:rPr>
+          <w:rFonts w:ascii="Menlo" w:hAnsi="Menlo" w:cs="Menlo"/>
+          <w:color w:val="A9B7C6"/>
+          <w:sz w:val="18"/>
+          <w:szCs w:val="18"/>
+          <w:lang w:eastAsia="zh-TW"/>
+        </w:rPr>
+        <w:t>String message</w:t>
+      </w:r>
+      <w:r>
+        <w:rPr>
+          <w:rFonts w:ascii="Menlo" w:hAnsi="Menlo" w:cs="Menlo"/>
+          <w:color w:val="CC7832"/>
+          <w:sz w:val="18"/>
+          <w:szCs w:val="18"/>
+          <w:lang w:eastAsia="zh-TW"/>
+        </w:rPr>
+        <w:t xml:space="preserve">, </w:t>
+      </w:r>
+      <w:r>
+        <w:rPr>
+          <w:rFonts w:ascii="Menlo" w:hAnsi="Menlo" w:cs="Menlo"/>
+          <w:color w:val="A9B7C6"/>
+          <w:sz w:val="18"/>
+          <w:szCs w:val="18"/>
+          <w:lang w:eastAsia="zh-TW"/>
+        </w:rPr>
+        <w:t>JsResult result) {</w:t>
+      </w:r>
+      <w:r>
+        <w:rPr>
+          <w:rFonts w:ascii="Menlo" w:hAnsi="Menlo" w:cs="Menlo"/>
+          <w:color w:val="A9B7C6"/>
+          <w:sz w:val="18"/>
+          <w:szCs w:val="18"/>
+          <w:lang w:eastAsia="zh-TW"/>
+        </w:rPr>
+        <w:br/>
+        <w:t xml:space="preserve">    </w:t>
+      </w:r>
+      <w:r>
+        <w:rPr>
+          <w:rFonts w:ascii="Menlo" w:hAnsi="Menlo" w:cs="Menlo"/>
+          <w:color w:val="BBB529"/>
+          <w:sz w:val="18"/>
+          <w:szCs w:val="18"/>
+          <w:lang w:eastAsia="zh-TW"/>
+        </w:rPr>
+        <w:t xml:space="preserve">    </w:t>
+      </w:r>
+      <w:r>
+        <w:rPr>
+          <w:rFonts w:ascii="Menlo" w:hAnsi="Menlo" w:cs="Menlo"/>
+          <w:color w:val="CC7832"/>
+          <w:sz w:val="18"/>
+          <w:szCs w:val="18"/>
+          <w:lang w:eastAsia="zh-TW"/>
+        </w:rPr>
+        <w:t>return super</w:t>
+      </w:r>
+      <w:r>
+        <w:rPr>
+          <w:rFonts w:ascii="Menlo" w:hAnsi="Menlo" w:cs="Menlo"/>
+          <w:color w:val="A9B7C6"/>
+          <w:sz w:val="18"/>
+          <w:szCs w:val="18"/>
+          <w:lang w:eastAsia="zh-TW"/>
+        </w:rPr>
+        <w:t>.onJsConfirm(view</w:t>
+      </w:r>
+      <w:r>
+        <w:rPr>
+          <w:rFonts w:ascii="Menlo" w:hAnsi="Menlo" w:cs="Menlo"/>
+          <w:color w:val="CC7832"/>
+          <w:sz w:val="18"/>
+          <w:szCs w:val="18"/>
+          <w:lang w:eastAsia="zh-TW"/>
+        </w:rPr>
+        <w:t xml:space="preserve">, </w:t>
+      </w:r>
+      <w:r>
+        <w:rPr>
+          <w:rFonts w:ascii="Menlo" w:hAnsi="Menlo" w:cs="Menlo"/>
+          <w:color w:val="A9B7C6"/>
+          <w:sz w:val="18"/>
+          <w:szCs w:val="18"/>
+          <w:lang w:eastAsia="zh-TW"/>
+        </w:rPr>
+        <w:t>url</w:t>
+      </w:r>
+      <w:r>
+        <w:rPr>
+          <w:rFonts w:ascii="Menlo" w:hAnsi="Menlo" w:cs="Menlo"/>
+          <w:color w:val="CC7832"/>
+          <w:sz w:val="18"/>
+          <w:szCs w:val="18"/>
+          <w:lang w:eastAsia="zh-TW"/>
+        </w:rPr>
+        <w:t xml:space="preserve">, </w:t>
+      </w:r>
+      <w:r>
+        <w:rPr>
+          <w:rFonts w:ascii="Menlo" w:hAnsi="Menlo" w:cs="Menlo"/>
+          <w:color w:val="A9B7C6"/>
+          <w:sz w:val="18"/>
+          <w:szCs w:val="18"/>
+          <w:lang w:eastAsia="zh-TW"/>
+        </w:rPr>
+        <w:t>message</w:t>
+      </w:r>
+      <w:r>
+        <w:rPr>
+          <w:rFonts w:ascii="Menlo" w:hAnsi="Menlo" w:cs="Menlo"/>
+          <w:color w:val="CC7832"/>
+          <w:sz w:val="18"/>
+          <w:szCs w:val="18"/>
+          <w:lang w:eastAsia="zh-TW"/>
+        </w:rPr>
+        <w:t xml:space="preserve">, </w:t>
+      </w:r>
+      <w:r>
+        <w:rPr>
+          <w:rFonts w:ascii="Menlo" w:hAnsi="Menlo" w:cs="Menlo"/>
+          <w:color w:val="A9B7C6"/>
+          <w:sz w:val="18"/>
+          <w:szCs w:val="18"/>
+          <w:lang w:eastAsia="zh-TW"/>
+        </w:rPr>
+        <w:t>result)</w:t>
+      </w:r>
+      <w:r>
+        <w:rPr>
+          <w:rFonts w:ascii="Menlo" w:hAnsi="Menlo" w:cs="Menlo"/>
+          <w:color w:val="CC7832"/>
+          <w:sz w:val="18"/>
+          <w:szCs w:val="18"/>
+          <w:lang w:eastAsia="zh-TW"/>
+        </w:rPr>
+        <w:t>;</w:t>
+      </w:r>
+      <w:r>
+        <w:rPr>
+          <w:rFonts w:ascii="Menlo" w:hAnsi="Menlo" w:cs="Menlo"/>
+          <w:color w:val="CC7832"/>
+          <w:sz w:val="18"/>
+          <w:szCs w:val="18"/>
+          <w:lang w:eastAsia="zh-TW"/>
+        </w:rPr>
+        <w:br/>
+      </w:r>
+      <w:r>
+        <w:rPr>
+          <w:rFonts w:ascii="Menlo" w:hAnsi="Menlo" w:cs="Menlo"/>
+          <w:color w:val="BBB529"/>
+          <w:sz w:val="18"/>
+          <w:szCs w:val="18"/>
+          <w:lang w:eastAsia="zh-TW"/>
+        </w:rPr>
+        <w:t xml:space="preserve">    </w:t>
+      </w:r>
+      <w:r>
+        <w:rPr>
+          <w:rFonts w:ascii="Menlo" w:hAnsi="Menlo" w:cs="Menlo"/>
+          <w:color w:val="A9B7C6"/>
+          <w:sz w:val="18"/>
+          <w:szCs w:val="18"/>
+          <w:lang w:eastAsia="zh-TW"/>
+        </w:rPr>
+        <w:t>}</w:t>
+      </w:r>
+      <w:r>
+        <w:rPr>
+          <w:rFonts w:ascii="Menlo" w:hAnsi="Menlo" w:cs="Menlo"/>
+          <w:color w:val="A9B7C6"/>
+          <w:sz w:val="18"/>
+          <w:szCs w:val="18"/>
+          <w:lang w:eastAsia="zh-TW"/>
+        </w:rPr>
+        <w:br/>
+      </w:r>
+      <w:r>
+        <w:rPr>
+          <w:rFonts w:ascii="Menlo" w:hAnsi="Menlo" w:cs="Menlo"/>
+          <w:color w:val="BBB529"/>
+          <w:sz w:val="18"/>
+          <w:szCs w:val="18"/>
+          <w:lang w:eastAsia="zh-TW"/>
+        </w:rPr>
+        <w:t xml:space="preserve">    </w:t>
+      </w:r>
+      <w:r>
+        <w:rPr>
+          <w:rFonts w:ascii="Menlo" w:hAnsi="Menlo" w:cs="Menlo"/>
+          <w:color w:val="BBB529"/>
+          <w:sz w:val="18"/>
+          <w:szCs w:val="18"/>
+          <w:lang w:eastAsia="zh-TW"/>
+        </w:rPr>
+        <w:t>@Override</w:t>
+      </w:r>
+      <w:r>
+        <w:rPr>
+          <w:rFonts w:ascii="Menlo" w:hAnsi="Menlo" w:cs="Menlo"/>
+          <w:color w:val="BBB529"/>
+          <w:sz w:val="18"/>
+          <w:szCs w:val="18"/>
+          <w:lang w:eastAsia="zh-TW"/>
+        </w:rPr>
+        <w:br/>
+      </w:r>
+      <w:r>
+        <w:rPr>
+          <w:rFonts w:ascii="Menlo" w:hAnsi="Menlo" w:cs="Menlo"/>
+          <w:color w:val="BBB529"/>
+          <w:sz w:val="18"/>
+          <w:szCs w:val="18"/>
+          <w:lang w:eastAsia="zh-TW"/>
+        </w:rPr>
+        <w:t xml:space="preserve">    </w:t>
+      </w:r>
+      <w:r>
+        <w:rPr>
+          <w:rFonts w:ascii="Menlo" w:hAnsi="Menlo" w:cs="Menlo"/>
+          <w:color w:val="CC7832"/>
+          <w:sz w:val="18"/>
+          <w:szCs w:val="18"/>
+          <w:lang w:eastAsia="zh-TW"/>
+        </w:rPr>
+        <w:t xml:space="preserve">public boolean </w:t>
+      </w:r>
+      <w:r>
+        <w:rPr>
+          <w:rFonts w:ascii="Menlo" w:hAnsi="Menlo" w:cs="Menlo"/>
+          <w:color w:val="FFC66D"/>
+          <w:sz w:val="18"/>
+          <w:szCs w:val="18"/>
+          <w:lang w:eastAsia="zh-TW"/>
+        </w:rPr>
+        <w:t>onJsPrompt</w:t>
+      </w:r>
+      <w:r>
+        <w:rPr>
+          <w:rFonts w:ascii="Menlo" w:hAnsi="Menlo" w:cs="Menlo"/>
+          <w:color w:val="A9B7C6"/>
+          <w:sz w:val="18"/>
+          <w:szCs w:val="18"/>
+          <w:lang w:eastAsia="zh-TW"/>
+        </w:rPr>
+        <w:t>(WebView view</w:t>
+      </w:r>
+      <w:r>
+        <w:rPr>
+          <w:rFonts w:ascii="Menlo" w:hAnsi="Menlo" w:cs="Menlo"/>
+          <w:color w:val="CC7832"/>
+          <w:sz w:val="18"/>
+          <w:szCs w:val="18"/>
+          <w:lang w:eastAsia="zh-TW"/>
+        </w:rPr>
+        <w:t xml:space="preserve">, </w:t>
+      </w:r>
+      <w:r>
+        <w:rPr>
+          <w:rFonts w:ascii="Menlo" w:hAnsi="Menlo" w:cs="Menlo"/>
+          <w:color w:val="A9B7C6"/>
+          <w:sz w:val="18"/>
+          <w:szCs w:val="18"/>
+          <w:lang w:eastAsia="zh-TW"/>
+        </w:rPr>
+        <w:t>String url</w:t>
+      </w:r>
+      <w:r>
+        <w:rPr>
+          <w:rFonts w:ascii="Menlo" w:hAnsi="Menlo" w:cs="Menlo"/>
+          <w:color w:val="CC7832"/>
+          <w:sz w:val="18"/>
+          <w:szCs w:val="18"/>
+          <w:lang w:eastAsia="zh-TW"/>
+        </w:rPr>
+        <w:t xml:space="preserve">, </w:t>
+      </w:r>
+      <w:r>
+        <w:rPr>
+          <w:rFonts w:ascii="Menlo" w:hAnsi="Menlo" w:cs="Menlo"/>
+          <w:color w:val="A9B7C6"/>
+          <w:sz w:val="18"/>
+          <w:szCs w:val="18"/>
+          <w:lang w:eastAsia="zh-TW"/>
+        </w:rPr>
+        <w:t>String message</w:t>
+      </w:r>
+      <w:r>
+        <w:rPr>
+          <w:rFonts w:ascii="Menlo" w:hAnsi="Menlo" w:cs="Menlo"/>
+          <w:color w:val="CC7832"/>
+          <w:sz w:val="18"/>
+          <w:szCs w:val="18"/>
+          <w:lang w:eastAsia="zh-TW"/>
+        </w:rPr>
+        <w:t xml:space="preserve">, </w:t>
+      </w:r>
+      <w:r>
+        <w:rPr>
+          <w:rFonts w:ascii="Menlo" w:hAnsi="Menlo" w:cs="Menlo"/>
+          <w:color w:val="A9B7C6"/>
+          <w:sz w:val="18"/>
+          <w:szCs w:val="18"/>
+          <w:lang w:eastAsia="zh-TW"/>
+        </w:rPr>
+        <w:t>String defaultValue</w:t>
+      </w:r>
+      <w:r>
+        <w:rPr>
+          <w:rFonts w:ascii="Menlo" w:hAnsi="Menlo" w:cs="Menlo"/>
+          <w:color w:val="CC7832"/>
+          <w:sz w:val="18"/>
+          <w:szCs w:val="18"/>
+          <w:lang w:eastAsia="zh-TW"/>
+        </w:rPr>
+        <w:t xml:space="preserve">, </w:t>
+      </w:r>
+      <w:r>
+        <w:rPr>
+          <w:rFonts w:ascii="Menlo" w:hAnsi="Menlo" w:cs="Menlo"/>
+          <w:color w:val="A9B7C6"/>
+          <w:sz w:val="18"/>
+          <w:szCs w:val="18"/>
+          <w:lang w:eastAsia="zh-TW"/>
+        </w:rPr>
+        <w:t>JsPromptResult result) {</w:t>
+      </w:r>
+      <w:r>
+        <w:rPr>
+          <w:rFonts w:ascii="Menlo" w:hAnsi="Menlo" w:cs="Menlo"/>
+          <w:color w:val="A9B7C6"/>
+          <w:sz w:val="18"/>
+          <w:szCs w:val="18"/>
+          <w:lang w:eastAsia="zh-TW"/>
+        </w:rPr>
+        <w:br/>
+        <w:t xml:space="preserve">    </w:t>
+      </w:r>
+      <w:r>
+        <w:rPr>
+          <w:rFonts w:ascii="Menlo" w:hAnsi="Menlo" w:cs="Menlo"/>
+          <w:color w:val="BBB529"/>
+          <w:sz w:val="18"/>
+          <w:szCs w:val="18"/>
+          <w:lang w:eastAsia="zh-TW"/>
+        </w:rPr>
+        <w:t xml:space="preserve">    </w:t>
+      </w:r>
+      <w:r>
+        <w:rPr>
+          <w:rFonts w:ascii="Menlo" w:hAnsi="Menlo" w:cs="Menlo"/>
+          <w:color w:val="CC7832"/>
+          <w:sz w:val="18"/>
+          <w:szCs w:val="18"/>
+          <w:lang w:eastAsia="zh-TW"/>
+        </w:rPr>
+        <w:t>return s</w:t>
+      </w:r>
+    </w:p>
+    <w:p>
+      <w:pPr>
+        <w:pStyle w:val="HTML"/>
+        <w:shd w:val="clear" w:color="auto" w:fill="2B2B2B"/>
+        <w:rPr>
+          <w:rFonts w:ascii="Menlo" w:hAnsi="Menlo" w:cs="Menlo"/>
+          <w:color w:val="A9B7C6"/>
+          <w:sz w:val="18"/>
+          <w:szCs w:val="18"/>
+          <w:lang w:eastAsia="zh-TW"/>
+        </w:rPr>
+      </w:pPr>
+      <w:r>
+        <w:rPr>
+          <w:rFonts w:ascii="Menlo" w:hAnsi="Menlo" w:cs="Menlo"/>
+          <w:color w:val="BBB529"/>
+          <w:sz w:val="18"/>
+          <w:szCs w:val="18"/>
+          <w:lang w:eastAsia="zh-TW"/>
+        </w:rPr>
+        <w:t xml:space="preserve">    </w:t>
+      </w:r>
+      <w:r>
+        <w:rPr>
+          <w:rFonts w:ascii="Menlo" w:hAnsi="Menlo" w:cs="Menlo" w:hint="eastAsia"/>
+          <w:color w:val="A9B7C6"/>
+          <w:sz w:val="18"/>
+          <w:szCs w:val="18"/>
+          <w:lang w:eastAsia="zh-TW"/>
+        </w:rPr>
+        <w:t>}</w:t>
+      </w:r>
+      <w:r>
+        <w:rPr>
+          <w:rFonts w:ascii="Menlo" w:hAnsi="Menlo" w:cs="Menlo"/>
+          <w:color w:val="A9B7C6"/>
           <w:sz w:val="18"/>
           <w:szCs w:val="18"/>
           <w:lang w:eastAsia="zh-TW"/>
@@ -4155,166 +4831,76 @@
     <w:p>
       <w:pPr>
         <w:pStyle w:val="A8"/>
-        <w:rPr>
-          <w:rFonts w:ascii="微软雅黑" w:eastAsia="微软雅黑" w:hAnsi="微软雅黑"/>
-          <w:sz w:val="20"/>
-          <w:szCs w:val="20"/>
-          <w:lang w:val="de-DE"/>
-        </w:rPr>
-      </w:pPr>
-      <w:r>
-        <w:rPr>
-          <w:rFonts w:ascii="微软雅黑" w:eastAsia="微软雅黑" w:hAnsi="微软雅黑" w:cs="Arial Unicode MS"/>
-          <w:sz w:val="20"/>
-          <w:szCs w:val="20"/>
-          <w:lang w:val="de-DE"/>
-        </w:rPr>
-        <w:t xml:space="preserve">4. </w:t>
-      </w:r>
-      <w:r>
-        <w:rPr>
-          <w:rFonts w:ascii="微软雅黑" w:eastAsia="微软雅黑" w:hAnsi="微软雅黑" w:hint="eastAsia"/>
-          <w:sz w:val="20"/>
-          <w:szCs w:val="20"/>
-          <w:lang w:val="zh-TW" w:eastAsia="zh-TW"/>
-        </w:rPr>
-        <w:t>提供接口供</w:t>
-      </w:r>
-      <w:r>
-        <w:rPr>
-          <w:rFonts w:ascii="微软雅黑" w:eastAsia="微软雅黑" w:hAnsi="微软雅黑" w:cs="Arial Unicode MS"/>
-          <w:sz w:val="20"/>
-          <w:szCs w:val="20"/>
-          <w:lang w:val="de-DE"/>
-        </w:rPr>
-        <w:t>js</w:t>
-      </w:r>
-      <w:r>
-        <w:rPr>
-          <w:rFonts w:ascii="微软雅黑" w:eastAsia="微软雅黑" w:hAnsi="微软雅黑" w:hint="eastAsia"/>
-          <w:sz w:val="20"/>
-          <w:szCs w:val="20"/>
-          <w:lang w:val="zh-TW" w:eastAsia="zh-TW"/>
-        </w:rPr>
-        <w:t>调用</w:t>
-      </w:r>
-      <w:r>
-        <w:rPr>
-          <w:rFonts w:ascii="微软雅黑" w:eastAsia="微软雅黑" w:hAnsi="微软雅黑" w:cs="Arial Unicode MS"/>
-          <w:sz w:val="20"/>
-          <w:szCs w:val="20"/>
-          <w:lang w:val="de-DE"/>
-        </w:rPr>
-        <w:t>(</w:t>
-      </w:r>
-      <w:r>
-        <w:rPr>
-          <w:rFonts w:ascii="微软雅黑" w:eastAsia="微软雅黑" w:hAnsi="微软雅黑" w:cs="Arial Unicode MS"/>
-          <w:sz w:val="20"/>
-          <w:szCs w:val="20"/>
-          <w:lang w:val="it-IT"/>
-        </w:rPr>
-        <w:t>@JavascriptInterface</w:t>
-      </w:r>
-      <w:r>
-        <w:rPr>
-          <w:rFonts w:ascii="微软雅黑" w:eastAsia="微软雅黑" w:hAnsi="微软雅黑" w:hint="eastAsia"/>
-          <w:sz w:val="20"/>
-          <w:szCs w:val="20"/>
-          <w:lang w:val="zh-TW" w:eastAsia="zh-TW"/>
-        </w:rPr>
-        <w:t>注解标注该方法是供</w:t>
-      </w:r>
-      <w:r>
-        <w:rPr>
-          <w:rFonts w:ascii="微软雅黑" w:eastAsia="微软雅黑" w:hAnsi="微软雅黑" w:cs="Arial Unicode MS"/>
-          <w:sz w:val="20"/>
-          <w:szCs w:val="20"/>
-          <w:lang w:val="zh-TW" w:eastAsia="zh-TW"/>
-        </w:rPr>
-        <w:t>js</w:t>
-      </w:r>
-      <w:r>
-        <w:rPr>
-          <w:rFonts w:ascii="微软雅黑" w:eastAsia="微软雅黑" w:hAnsi="微软雅黑" w:hint="eastAsia"/>
-          <w:sz w:val="20"/>
-          <w:szCs w:val="20"/>
-          <w:lang w:val="zh-TW" w:eastAsia="zh-TW"/>
-        </w:rPr>
-        <w:t>调用</w:t>
-      </w:r>
-      <w:r>
-        <w:rPr>
-          <w:rFonts w:ascii="微软雅黑" w:eastAsia="微软雅黑" w:hAnsi="微软雅黑" w:cs="Arial Unicode MS"/>
-          <w:sz w:val="20"/>
-          <w:szCs w:val="20"/>
-          <w:lang w:val="de-DE"/>
-        </w:rPr>
-        <w:t>)</w:t>
+        <w:numPr>
+          <w:ilvl w:val="0"/>
+          <w:numId w:val="2"/>
+        </w:numPr>
+        <w:rPr>
+          <w:rFonts w:ascii="微软雅黑" w:eastAsia="微软雅黑" w:hAnsi="微软雅黑"/>
+          <w:sz w:val="20"/>
+          <w:szCs w:val="20"/>
+          <w:lang w:val="de-DE"/>
+        </w:rPr>
+      </w:pPr>
+      <w:r>
+        <w:rPr>
+          <w:rFonts w:ascii="微软雅黑" w:eastAsia="微软雅黑" w:hAnsi="微软雅黑"/>
+          <w:sz w:val="20"/>
+          <w:szCs w:val="20"/>
+          <w:lang w:val="de-DE"/>
+        </w:rPr>
+        <w:t>Js</w:t>
+      </w:r>
+      <w:r>
+        <w:rPr>
+          <w:rFonts w:ascii="微软雅黑" w:eastAsia="微软雅黑" w:hAnsi="微软雅黑" w:hint="eastAsia"/>
+          <w:sz w:val="20"/>
+          <w:szCs w:val="20"/>
+          <w:lang w:val="de-DE"/>
+        </w:rPr>
+        <w:t>调用Android</w:t>
+      </w:r>
+      <w:r>
+        <w:rPr>
+          <w:rFonts w:ascii="微软雅黑" w:eastAsia="微软雅黑" w:hAnsi="微软雅黑"/>
+          <w:sz w:val="20"/>
+          <w:szCs w:val="20"/>
+          <w:lang w:val="de-DE"/>
+        </w:rPr>
+        <w:t xml:space="preserve"> </w:t>
+      </w:r>
+      <w:r>
+        <w:rPr>
+          <w:rFonts w:ascii="微软雅黑" w:eastAsia="微软雅黑" w:hAnsi="微软雅黑" w:hint="eastAsia"/>
+          <w:sz w:val="20"/>
+          <w:szCs w:val="20"/>
+          <w:lang w:val="de-DE"/>
+        </w:rPr>
+        <w:t>native方法：</w:t>
       </w:r>
     </w:p>
     <w:p>
       <w:pPr>
         <w:pStyle w:val="A8"/>
-        <w:rPr>
-          <w:rFonts w:ascii="微软雅黑" w:eastAsia="微软雅黑" w:hAnsi="微软雅黑" w:cs="Arial Unicode MS"/>
-          <w:sz w:val="20"/>
-          <w:szCs w:val="20"/>
-          <w:lang w:val="de-DE"/>
-        </w:rPr>
-      </w:pPr>
-      <w:r>
-        <w:rPr>
-          <w:rFonts w:ascii="微软雅黑" w:eastAsia="微软雅黑" w:hAnsi="微软雅黑" w:cs="Arial Unicode MS" w:hint="eastAsia"/>
-          <w:sz w:val="20"/>
-          <w:szCs w:val="20"/>
-          <w:lang w:val="de-DE"/>
-        </w:rPr>
-        <w:t>WebView</w:t>
-      </w:r>
-      <w:r>
-        <w:rPr>
-          <w:rFonts w:ascii="微软雅黑" w:eastAsia="微软雅黑" w:hAnsi="微软雅黑" w:cs="Arial Unicode MS"/>
-          <w:sz w:val="20"/>
-          <w:szCs w:val="20"/>
-          <w:lang w:val="de-DE"/>
-        </w:rPr>
-        <w:t>.add</w:t>
-      </w:r>
-      <w:r>
-        <w:rPr>
-          <w:rFonts w:ascii="微软雅黑" w:eastAsia="微软雅黑" w:hAnsi="微软雅黑" w:cs="Arial Unicode MS"/>
-          <w:sz w:val="20"/>
-          <w:szCs w:val="20"/>
-          <w:lang w:val="de-DE"/>
-        </w:rPr>
-        <w:t>Javascript</w:t>
-      </w:r>
-      <w:r>
-        <w:rPr>
-          <w:rFonts w:ascii="微软雅黑" w:eastAsia="微软雅黑" w:hAnsi="微软雅黑" w:cs="Arial Unicode MS"/>
-          <w:sz w:val="20"/>
-          <w:szCs w:val="20"/>
-          <w:lang w:val="de-DE"/>
-        </w:rPr>
-        <w:t>In</w:t>
-      </w:r>
-      <w:r>
-        <w:rPr>
-          <w:rFonts w:ascii="微软雅黑" w:eastAsia="微软雅黑" w:hAnsi="微软雅黑" w:cs="Arial Unicode MS"/>
-          <w:sz w:val="20"/>
-          <w:szCs w:val="20"/>
-          <w:lang w:val="de-DE"/>
-        </w:rPr>
-        <w:t>terface(new MyJavascriptInterface(), “android”); // “android”</w:t>
-      </w:r>
-      <w:r>
-        <w:rPr>
-          <w:rFonts w:ascii="微软雅黑" w:eastAsia="微软雅黑" w:hAnsi="微软雅黑" w:cs="Arial Unicode MS"/>
-          <w:sz w:val="20"/>
-          <w:szCs w:val="20"/>
-        </w:rPr>
-        <w:t>是为</w:t>
+        <w:numPr>
+          <w:ilvl w:val="0"/>
+          <w:numId w:val="7"/>
+        </w:numPr>
+        <w:rPr>
+          <w:rFonts w:ascii="微软雅黑" w:eastAsia="微软雅黑" w:hAnsi="微软雅黑"/>
+          <w:sz w:val="20"/>
+          <w:szCs w:val="20"/>
+          <w:lang w:val="de-DE"/>
+        </w:rPr>
+      </w:pPr>
+      <w:r>
+        <w:rPr>
+          <w:rFonts w:ascii="微软雅黑" w:eastAsia="微软雅黑" w:hAnsi="微软雅黑" w:hint="eastAsia"/>
+          <w:sz w:val="20"/>
+          <w:szCs w:val="20"/>
+          <w:lang w:val="zh-TW" w:eastAsia="zh-TW"/>
+        </w:rPr>
+        <w:t>提供接口供</w:t>
       </w:r>
       <w:r>
         <w:rPr>
@@ -4327,488 +4913,1383 @@
       </w:r>
       <w:r>
         <w:rPr>
-          <w:rFonts w:ascii="微软雅黑" w:eastAsia="微软雅黑" w:hAnsi="微软雅黑" w:cs="Arial Unicode MS"/>
-          <w:sz w:val="20"/>
-          <w:szCs w:val="20"/>
-        </w:rPr>
-        <w:t>接口取的名字</w:t>
-      </w:r>
+          <w:rFonts w:ascii="微软雅黑" w:eastAsia="微软雅黑" w:hAnsi="微软雅黑" w:hint="eastAsia"/>
+          <w:sz w:val="20"/>
+          <w:szCs w:val="20"/>
+          <w:lang w:val="zh-TW" w:eastAsia="zh-TW"/>
+        </w:rPr>
+        <w:t>调用</w:t>
+      </w:r>
+      <w:r>
+        <w:rPr>
+          <w:rFonts w:ascii="微软雅黑" w:eastAsia="微软雅黑" w:hAnsi="微软雅黑" w:cs="Arial Unicode MS"/>
+          <w:sz w:val="20"/>
+          <w:szCs w:val="20"/>
+          <w:lang w:val="de-DE"/>
+        </w:rPr>
+        <w:t>(</w:t>
+      </w:r>
+      <w:r>
+        <w:rPr>
+          <w:rFonts w:ascii="微软雅黑" w:eastAsia="微软雅黑" w:hAnsi="微软雅黑" w:cs="Arial Unicode MS"/>
+          <w:sz w:val="20"/>
+          <w:szCs w:val="20"/>
+          <w:lang w:val="it-IT"/>
+        </w:rPr>
+        <w:t>@JavascriptInterface</w:t>
+      </w:r>
+      <w:r>
+        <w:rPr>
+          <w:rFonts w:ascii="微软雅黑" w:eastAsia="微软雅黑" w:hAnsi="微软雅黑" w:hint="eastAsia"/>
+          <w:sz w:val="20"/>
+          <w:szCs w:val="20"/>
+          <w:lang w:val="zh-TW" w:eastAsia="zh-TW"/>
+        </w:rPr>
+        <w:t>注解标注该方法是供</w:t>
+      </w:r>
+      <w:r>
+        <w:rPr>
+          <w:rFonts w:ascii="微软雅黑" w:eastAsia="微软雅黑" w:hAnsi="微软雅黑" w:cs="Arial Unicode MS"/>
+          <w:sz w:val="20"/>
+          <w:szCs w:val="20"/>
+          <w:lang w:val="zh-TW" w:eastAsia="zh-TW"/>
+        </w:rPr>
+        <w:t>js</w:t>
+      </w:r>
+      <w:r>
+        <w:rPr>
+          <w:rFonts w:ascii="微软雅黑" w:eastAsia="微软雅黑" w:hAnsi="微软雅黑" w:hint="eastAsia"/>
+          <w:sz w:val="20"/>
+          <w:szCs w:val="20"/>
+          <w:lang w:val="zh-TW" w:eastAsia="zh-TW"/>
+        </w:rPr>
+        <w:t>调用</w:t>
+      </w:r>
+      <w:r>
+        <w:rPr>
+          <w:rFonts w:ascii="微软雅黑" w:eastAsia="微软雅黑" w:hAnsi="微软雅黑" w:cs="Arial Unicode MS"/>
+          <w:sz w:val="20"/>
+          <w:szCs w:val="20"/>
+          <w:lang w:val="de-DE"/>
+        </w:rPr>
+        <w:t>)</w:t>
+      </w:r>
+      <w:r>
+        <w:rPr>
+          <w:rFonts w:ascii="微软雅黑" w:eastAsia="微软雅黑" w:hAnsi="微软雅黑" w:hint="eastAsia"/>
+          <w:sz w:val="20"/>
+          <w:szCs w:val="20"/>
+          <w:lang w:val="zh-TW" w:eastAsia="zh-TW"/>
+        </w:rPr>
+        <w:t xml:space="preserve"> </w:t>
+      </w:r>
+      <w:r>
+        <w:rPr>
+          <w:rFonts w:ascii="微软雅黑" w:eastAsia="微软雅黑" w:hAnsi="微软雅黑" w:hint="eastAsia"/>
+          <w:sz w:val="20"/>
+          <w:szCs w:val="20"/>
+        </w:rPr>
+        <w:t>（</w:t>
+      </w:r>
+      <w:r>
+        <w:rPr>
+          <w:rFonts w:ascii="微软雅黑" w:eastAsia="微软雅黑" w:hAnsi="微软雅黑" w:hint="eastAsia"/>
+          <w:color w:val="FF0000"/>
+          <w:sz w:val="20"/>
+          <w:szCs w:val="20"/>
+        </w:rPr>
+        <w:t>同步调用</w:t>
+      </w:r>
+      <w:r>
+        <w:rPr>
+          <w:rFonts w:ascii="微软雅黑" w:eastAsia="微软雅黑" w:hAnsi="微软雅黑" w:hint="eastAsia"/>
+          <w:sz w:val="20"/>
+          <w:szCs w:val="20"/>
+        </w:rPr>
+        <w:t>）</w:t>
+      </w:r>
+      <w:bookmarkStart w:id="0" w:name="_GoBack"/>
+      <w:bookmarkEnd w:id="0"/>
     </w:p>
     <w:p>
       <w:pPr>
         <w:pStyle w:val="A8"/>
-        <w:rPr>
-          <w:rFonts w:ascii="微软雅黑" w:eastAsia="微软雅黑" w:hAnsi="微软雅黑"/>
-          <w:sz w:val="20"/>
-          <w:szCs w:val="20"/>
-          <w:lang w:val="de-DE"/>
-        </w:rPr>
-      </w:pPr>
-      <w:r>
-        <w:rPr>
-          <w:rFonts w:ascii="微软雅黑" w:eastAsia="微软雅黑" w:hAnsi="微软雅黑" w:cs="Arial Unicode MS"/>
-          <w:sz w:val="20"/>
-          <w:szCs w:val="20"/>
-          <w:lang w:val="de-DE"/>
-        </w:rPr>
-        <w:t>public class MyJavascriptInterface{</w:t>
+        <w:ind w:left="813"/>
+        <w:rPr>
+          <w:rFonts w:ascii="微软雅黑" w:eastAsia="微软雅黑" w:hAnsi="微软雅黑" w:cs="Arial Unicode MS"/>
+          <w:sz w:val="20"/>
+          <w:szCs w:val="20"/>
+        </w:rPr>
+      </w:pPr>
+      <w:r>
+        <w:rPr>
+          <w:rFonts w:ascii="微软雅黑" w:eastAsia="微软雅黑" w:hAnsi="微软雅黑" w:cs="Arial Unicode MS" w:hint="eastAsia"/>
+          <w:sz w:val="20"/>
+          <w:szCs w:val="20"/>
+          <w:lang w:val="de-DE"/>
+        </w:rPr>
+        <w:t>WebView</w:t>
+      </w:r>
+      <w:r>
+        <w:rPr>
+          <w:rFonts w:ascii="微软雅黑" w:eastAsia="微软雅黑" w:hAnsi="微软雅黑" w:cs="Arial Unicode MS"/>
+          <w:sz w:val="20"/>
+          <w:szCs w:val="20"/>
+          <w:lang w:val="de-DE"/>
+        </w:rPr>
+        <w:t>.add</w:t>
+      </w:r>
+      <w:r>
+        <w:rPr>
+          <w:rFonts w:ascii="微软雅黑" w:eastAsia="微软雅黑" w:hAnsi="微软雅黑" w:cs="Arial Unicode MS"/>
+          <w:sz w:val="20"/>
+          <w:szCs w:val="20"/>
+          <w:lang w:val="de-DE"/>
+        </w:rPr>
+        <w:t>Javascript</w:t>
+      </w:r>
+      <w:r>
+        <w:rPr>
+          <w:rFonts w:ascii="微软雅黑" w:eastAsia="微软雅黑" w:hAnsi="微软雅黑" w:cs="Arial Unicode MS"/>
+          <w:sz w:val="20"/>
+          <w:szCs w:val="20"/>
+          <w:lang w:val="de-DE"/>
+        </w:rPr>
+        <w:t>In</w:t>
+      </w:r>
+      <w:r>
+        <w:rPr>
+          <w:rFonts w:ascii="微软雅黑" w:eastAsia="微软雅黑" w:hAnsi="微软雅黑" w:cs="Arial Unicode MS"/>
+          <w:sz w:val="20"/>
+          <w:szCs w:val="20"/>
+          <w:lang w:val="de-DE"/>
+        </w:rPr>
+        <w:t>terface(new MyJavascriptInterface(), “android”); // “android”</w:t>
+      </w:r>
+      <w:r>
+        <w:rPr>
+          <w:rFonts w:ascii="微软雅黑" w:eastAsia="微软雅黑" w:hAnsi="微软雅黑" w:cs="Arial Unicode MS"/>
+          <w:sz w:val="20"/>
+          <w:szCs w:val="20"/>
+        </w:rPr>
+        <w:t>是为</w:t>
+      </w:r>
+      <w:r>
+        <w:rPr>
+          <w:rFonts w:ascii="微软雅黑" w:eastAsia="微软雅黑" w:hAnsi="微软雅黑" w:cs="Arial Unicode MS"/>
+          <w:sz w:val="20"/>
+          <w:szCs w:val="20"/>
+          <w:lang w:val="de-DE"/>
+        </w:rPr>
+        <w:t>js</w:t>
+      </w:r>
+      <w:r>
+        <w:rPr>
+          <w:rFonts w:ascii="微软雅黑" w:eastAsia="微软雅黑" w:hAnsi="微软雅黑" w:cs="Arial Unicode MS"/>
+          <w:sz w:val="20"/>
+          <w:szCs w:val="20"/>
+        </w:rPr>
+        <w:t>接口取的名字</w:t>
       </w:r>
     </w:p>
     <w:p>
       <w:pPr>
         <w:pStyle w:val="A8"/>
-        <w:rPr>
-          <w:rFonts w:ascii="微软雅黑" w:eastAsia="微软雅黑" w:hAnsi="微软雅黑"/>
-          <w:sz w:val="20"/>
-          <w:szCs w:val="20"/>
-          <w:lang w:val="de-DE"/>
-        </w:rPr>
-      </w:pPr>
-      <w:r>
-        <w:rPr>
-          <w:rFonts w:ascii="微软雅黑" w:eastAsia="微软雅黑" w:hAnsi="微软雅黑" w:cs="Arial Unicode MS"/>
-          <w:sz w:val="20"/>
-          <w:szCs w:val="20"/>
-          <w:lang w:val="it-IT"/>
-        </w:rPr>
-        <w:t xml:space="preserve">        @JavascriptInterface</w:t>
+        <w:ind w:left="813"/>
+        <w:rPr>
+          <w:rFonts w:ascii="微软雅黑" w:eastAsia="微软雅黑" w:hAnsi="微软雅黑"/>
+          <w:sz w:val="20"/>
+          <w:szCs w:val="20"/>
+          <w:lang w:val="de-DE"/>
+        </w:rPr>
+      </w:pPr>
+      <w:r>
+        <w:rPr>
+          <w:rFonts w:ascii="微软雅黑" w:eastAsia="微软雅黑" w:hAnsi="微软雅黑" w:cs="Arial Unicode MS"/>
+          <w:sz w:val="20"/>
+          <w:szCs w:val="20"/>
+          <w:lang w:val="de-DE"/>
+        </w:rPr>
+        <w:t>public class MyJavascriptInterface{</w:t>
       </w:r>
     </w:p>
     <w:p>
       <w:pPr>
         <w:pStyle w:val="A8"/>
-        <w:rPr>
-          <w:rFonts w:ascii="微软雅黑" w:eastAsia="微软雅黑" w:hAnsi="微软雅黑"/>
-          <w:sz w:val="20"/>
-          <w:szCs w:val="20"/>
-          <w:lang w:val="de-DE"/>
-        </w:rPr>
-      </w:pPr>
-      <w:r>
-        <w:rPr>
-          <w:rFonts w:ascii="微软雅黑" w:eastAsia="微软雅黑" w:hAnsi="微软雅黑" w:cs="Arial Unicode MS"/>
-          <w:sz w:val="20"/>
-          <w:szCs w:val="20"/>
-          <w:lang w:val="de-DE"/>
-        </w:rPr>
-        <w:t xml:space="preserve">        public String h5NativtCallback(){</w:t>
+        <w:ind w:left="813" w:firstLine="240"/>
+        <w:rPr>
+          <w:rFonts w:ascii="微软雅黑" w:eastAsia="微软雅黑" w:hAnsi="微软雅黑"/>
+          <w:sz w:val="20"/>
+          <w:szCs w:val="20"/>
+          <w:lang w:val="de-DE"/>
+        </w:rPr>
+      </w:pPr>
+      <w:r>
+        <w:rPr>
+          <w:rFonts w:ascii="微软雅黑" w:eastAsia="微软雅黑" w:hAnsi="微软雅黑" w:cs="Arial Unicode MS"/>
+          <w:sz w:val="20"/>
+          <w:szCs w:val="20"/>
+          <w:lang w:val="it-IT"/>
+        </w:rPr>
+        <w:t>@JavascriptInterface</w:t>
       </w:r>
     </w:p>
     <w:p>
       <w:pPr>
         <w:pStyle w:val="A8"/>
-        <w:rPr>
-          <w:rFonts w:ascii="微软雅黑" w:eastAsia="微软雅黑" w:hAnsi="微软雅黑"/>
-          <w:sz w:val="20"/>
-          <w:szCs w:val="20"/>
-          <w:lang w:val="de-DE"/>
-        </w:rPr>
-      </w:pPr>
-      <w:r>
-        <w:rPr>
-          <w:rFonts w:ascii="微软雅黑" w:eastAsia="微软雅黑" w:hAnsi="微软雅黑" w:cs="Arial Unicode MS"/>
-          <w:sz w:val="20"/>
-          <w:szCs w:val="20"/>
-          <w:lang w:val="de-DE"/>
-        </w:rPr>
-        <w:t xml:space="preserve">            LogUtils.i(TAG, "h5NativeCallback");</w:t>
+        <w:ind w:left="813" w:firstLine="240"/>
+        <w:rPr>
+          <w:rFonts w:ascii="微软雅黑" w:eastAsia="微软雅黑" w:hAnsi="微软雅黑"/>
+          <w:sz w:val="20"/>
+          <w:szCs w:val="20"/>
+          <w:lang w:val="de-DE"/>
+        </w:rPr>
+      </w:pPr>
+      <w:r>
+        <w:rPr>
+          <w:rFonts w:ascii="微软雅黑" w:eastAsia="微软雅黑" w:hAnsi="微软雅黑" w:cs="Arial Unicode MS"/>
+          <w:sz w:val="20"/>
+          <w:szCs w:val="20"/>
+          <w:lang w:val="de-DE"/>
+        </w:rPr>
+        <w:t>public String h5NativtCallback(){</w:t>
       </w:r>
     </w:p>
     <w:p>
       <w:pPr>
         <w:pStyle w:val="A8"/>
-        <w:rPr>
-          <w:rFonts w:ascii="微软雅黑" w:eastAsia="微软雅黑" w:hAnsi="微软雅黑"/>
-          <w:sz w:val="20"/>
-          <w:szCs w:val="20"/>
-          <w:lang w:val="de-DE"/>
-        </w:rPr>
-      </w:pPr>
-      <w:r>
-        <w:rPr>
-          <w:rFonts w:ascii="微软雅黑" w:eastAsia="微软雅黑" w:hAnsi="微软雅黑" w:cs="Arial Unicode MS"/>
-          <w:sz w:val="20"/>
-          <w:szCs w:val="20"/>
-          <w:lang w:val="de-DE"/>
-        </w:rPr>
-        <w:t xml:space="preserve">            return "js </w:t>
-      </w:r>
-      <w:r>
-        <w:rPr>
-          <w:rFonts w:ascii="微软雅黑" w:eastAsia="微软雅黑" w:hAnsi="微软雅黑" w:hint="eastAsia"/>
-          <w:sz w:val="20"/>
-          <w:szCs w:val="20"/>
-          <w:lang w:val="zh-TW" w:eastAsia="zh-TW"/>
-        </w:rPr>
-        <w:t>调用</w:t>
-      </w:r>
-      <w:r>
-        <w:rPr>
-          <w:rFonts w:ascii="微软雅黑" w:eastAsia="微软雅黑" w:hAnsi="微软雅黑" w:cs="Arial Unicode MS"/>
-          <w:sz w:val="20"/>
-          <w:szCs w:val="20"/>
-          <w:lang w:val="de-DE"/>
-        </w:rPr>
-        <w:t xml:space="preserve"> </w:t>
-      </w:r>
-      <w:r>
-        <w:rPr>
-          <w:rFonts w:ascii="微软雅黑" w:eastAsia="微软雅黑" w:hAnsi="微软雅黑" w:cs="Arial Unicode MS"/>
-          <w:sz w:val="20"/>
-          <w:szCs w:val="20"/>
-          <w:lang w:val="it-IT"/>
-        </w:rPr>
-        <w:t xml:space="preserve">android </w:t>
-      </w:r>
-      <w:r>
-        <w:rPr>
-          <w:rFonts w:ascii="微软雅黑" w:eastAsia="微软雅黑" w:hAnsi="微软雅黑" w:hint="eastAsia"/>
-          <w:sz w:val="20"/>
-          <w:szCs w:val="20"/>
-          <w:lang w:val="zh-TW" w:eastAsia="zh-TW"/>
-        </w:rPr>
-        <w:t>的回调</w:t>
-      </w:r>
-      <w:r>
-        <w:rPr>
-          <w:rFonts w:ascii="微软雅黑" w:eastAsia="微软雅黑" w:hAnsi="微软雅黑" w:cs="Arial Unicode MS"/>
-          <w:sz w:val="20"/>
-          <w:szCs w:val="20"/>
-          <w:lang w:val="de-DE"/>
-        </w:rPr>
-        <w:t xml:space="preserve"> "+(num_android++);</w:t>
+        <w:ind w:left="813" w:firstLine="240"/>
+        <w:rPr>
+          <w:rFonts w:ascii="微软雅黑" w:eastAsia="微软雅黑" w:hAnsi="微软雅黑"/>
+          <w:sz w:val="20"/>
+          <w:szCs w:val="20"/>
+          <w:lang w:val="de-DE"/>
+        </w:rPr>
+      </w:pPr>
+      <w:r>
+        <w:rPr>
+          <w:rFonts w:ascii="微软雅黑" w:eastAsia="微软雅黑" w:hAnsi="微软雅黑" w:cs="Arial Unicode MS"/>
+          <w:sz w:val="20"/>
+          <w:szCs w:val="20"/>
+          <w:lang w:val="de-DE"/>
+        </w:rPr>
+        <w:t xml:space="preserve">    </w:t>
+      </w:r>
+      <w:r>
+        <w:rPr>
+          <w:rFonts w:ascii="微软雅黑" w:eastAsia="微软雅黑" w:hAnsi="微软雅黑" w:cs="Arial Unicode MS"/>
+          <w:sz w:val="20"/>
+          <w:szCs w:val="20"/>
+          <w:lang w:val="de-DE"/>
+        </w:rPr>
+        <w:t>LogUtils.i(TAG, "h5NativeCallback");</w:t>
       </w:r>
     </w:p>
     <w:p>
       <w:pPr>
         <w:pStyle w:val="A8"/>
-        <w:rPr>
-          <w:rFonts w:ascii="微软雅黑" w:eastAsia="微软雅黑" w:hAnsi="微软雅黑"/>
-          <w:sz w:val="20"/>
-          <w:szCs w:val="20"/>
-          <w:lang w:val="de-DE"/>
-        </w:rPr>
-      </w:pPr>
-      <w:r>
-        <w:rPr>
-          <w:rFonts w:ascii="微软雅黑" w:eastAsia="微软雅黑" w:hAnsi="微软雅黑" w:cs="Arial Unicode MS"/>
-          <w:sz w:val="20"/>
-          <w:szCs w:val="20"/>
-          <w:lang w:val="de-DE"/>
-        </w:rPr>
-        <w:t xml:space="preserve">        }</w:t>
+        <w:ind w:left="813" w:firstLine="240"/>
+        <w:rPr>
+          <w:rFonts w:ascii="微软雅黑" w:eastAsia="微软雅黑" w:hAnsi="微软雅黑"/>
+          <w:sz w:val="20"/>
+          <w:szCs w:val="20"/>
+          <w:lang w:val="de-DE"/>
+        </w:rPr>
+      </w:pPr>
+      <w:r>
+        <w:rPr>
+          <w:rFonts w:ascii="微软雅黑" w:eastAsia="微软雅黑" w:hAnsi="微软雅黑" w:cs="Arial Unicode MS"/>
+          <w:sz w:val="20"/>
+          <w:szCs w:val="20"/>
+          <w:lang w:val="de-DE"/>
+        </w:rPr>
+        <w:t xml:space="preserve">    </w:t>
+      </w:r>
+      <w:r>
+        <w:rPr>
+          <w:rFonts w:ascii="微软雅黑" w:eastAsia="微软雅黑" w:hAnsi="微软雅黑" w:cs="Arial Unicode MS"/>
+          <w:sz w:val="20"/>
+          <w:szCs w:val="20"/>
+          <w:lang w:val="de-DE"/>
+        </w:rPr>
+        <w:t xml:space="preserve">return "js </w:t>
+      </w:r>
+      <w:r>
+        <w:rPr>
+          <w:rFonts w:ascii="微软雅黑" w:eastAsia="微软雅黑" w:hAnsi="微软雅黑" w:hint="eastAsia"/>
+          <w:sz w:val="20"/>
+          <w:szCs w:val="20"/>
+          <w:lang w:val="zh-TW" w:eastAsia="zh-TW"/>
+        </w:rPr>
+        <w:t>调用</w:t>
+      </w:r>
+      <w:r>
+        <w:rPr>
+          <w:rFonts w:ascii="微软雅黑" w:eastAsia="微软雅黑" w:hAnsi="微软雅黑" w:cs="Arial Unicode MS"/>
+          <w:sz w:val="20"/>
+          <w:szCs w:val="20"/>
+          <w:lang w:val="de-DE"/>
+        </w:rPr>
+        <w:t xml:space="preserve"> </w:t>
+      </w:r>
+      <w:r>
+        <w:rPr>
+          <w:rFonts w:ascii="微软雅黑" w:eastAsia="微软雅黑" w:hAnsi="微软雅黑" w:cs="Arial Unicode MS"/>
+          <w:sz w:val="20"/>
+          <w:szCs w:val="20"/>
+          <w:lang w:val="it-IT"/>
+        </w:rPr>
+        <w:t xml:space="preserve">android </w:t>
+      </w:r>
+      <w:r>
+        <w:rPr>
+          <w:rFonts w:ascii="微软雅黑" w:eastAsia="微软雅黑" w:hAnsi="微软雅黑" w:hint="eastAsia"/>
+          <w:sz w:val="20"/>
+          <w:szCs w:val="20"/>
+          <w:lang w:val="zh-TW" w:eastAsia="zh-TW"/>
+        </w:rPr>
+        <w:t>的回调</w:t>
+      </w:r>
+      <w:r>
+        <w:rPr>
+          <w:rFonts w:ascii="微软雅黑" w:eastAsia="微软雅黑" w:hAnsi="微软雅黑" w:cs="Arial Unicode MS"/>
+          <w:sz w:val="20"/>
+          <w:szCs w:val="20"/>
+          <w:lang w:val="de-DE"/>
+        </w:rPr>
+        <w:t xml:space="preserve"> "+(num_android++);</w:t>
       </w:r>
     </w:p>
     <w:p>
       <w:pPr>
         <w:pStyle w:val="A8"/>
-        <w:rPr>
-          <w:rFonts w:ascii="微软雅黑" w:eastAsia="微软雅黑" w:hAnsi="微软雅黑"/>
-          <w:sz w:val="20"/>
-          <w:szCs w:val="20"/>
-          <w:lang w:val="de-DE"/>
-        </w:rPr>
-      </w:pPr>
-      <w:r>
-        <w:rPr>
-          <w:rFonts w:ascii="微软雅黑" w:eastAsia="微软雅黑" w:hAnsi="微软雅黑" w:cs="Arial Unicode MS"/>
-          <w:sz w:val="20"/>
-          <w:szCs w:val="20"/>
-          <w:lang w:val="de-DE"/>
-        </w:rPr>
-        <w:t xml:space="preserve">    }</w:t>
+        <w:ind w:left="813" w:firstLine="240"/>
+        <w:rPr>
+          <w:rFonts w:ascii="微软雅黑" w:eastAsia="微软雅黑" w:hAnsi="微软雅黑" w:cs="Arial Unicode MS"/>
+          <w:sz w:val="20"/>
+          <w:szCs w:val="20"/>
+          <w:lang w:val="de-DE"/>
+        </w:rPr>
+      </w:pPr>
+      <w:r>
+        <w:rPr>
+          <w:rFonts w:ascii="微软雅黑" w:eastAsia="微软雅黑" w:hAnsi="微软雅黑" w:cs="Arial Unicode MS"/>
+          <w:sz w:val="20"/>
+          <w:szCs w:val="20"/>
+          <w:lang w:val="de-DE"/>
+        </w:rPr>
+        <w:t>}</w:t>
       </w:r>
     </w:p>
     <w:p>
       <w:pPr>
         <w:pStyle w:val="A8"/>
-        <w:rPr>
-          <w:rFonts w:ascii="微软雅黑" w:eastAsia="微软雅黑" w:hAnsi="微软雅黑"/>
-          <w:sz w:val="20"/>
-          <w:szCs w:val="20"/>
-          <w:lang w:val="de-DE"/>
-        </w:rPr>
-      </w:pPr>
-      <w:r>
-        <w:rPr>
-          <w:rFonts w:ascii="微软雅黑" w:eastAsia="微软雅黑" w:hAnsi="微软雅黑" w:cs="Arial Unicode MS"/>
-          <w:sz w:val="20"/>
-          <w:szCs w:val="20"/>
-          <w:lang w:val="zh-TW" w:eastAsia="zh-TW"/>
-        </w:rPr>
-        <w:t>5. android</w:t>
-      </w:r>
-      <w:r>
-        <w:rPr>
-          <w:rFonts w:ascii="微软雅黑" w:eastAsia="微软雅黑" w:hAnsi="微软雅黑" w:hint="eastAsia"/>
-          <w:sz w:val="20"/>
-          <w:szCs w:val="20"/>
-          <w:lang w:val="zh-TW" w:eastAsia="zh-TW"/>
-        </w:rPr>
-        <w:t>调用</w:t>
-      </w:r>
-      <w:r>
-        <w:rPr>
-          <w:rFonts w:ascii="微软雅黑" w:eastAsia="微软雅黑" w:hAnsi="微软雅黑" w:cs="Arial Unicode MS"/>
-          <w:sz w:val="20"/>
-          <w:szCs w:val="20"/>
-          <w:lang w:val="zh-TW" w:eastAsia="zh-TW"/>
-        </w:rPr>
-        <w:t>js</w:t>
-      </w:r>
-      <w:r>
-        <w:rPr>
-          <w:rFonts w:ascii="微软雅黑" w:eastAsia="微软雅黑" w:hAnsi="微软雅黑" w:hint="eastAsia"/>
-          <w:sz w:val="20"/>
-          <w:szCs w:val="20"/>
-          <w:lang w:val="zh-TW" w:eastAsia="zh-TW"/>
-        </w:rPr>
-        <w:t>方法</w:t>
+        <w:ind w:left="813"/>
+        <w:rPr>
+          <w:rFonts w:ascii="微软雅黑" w:eastAsia="微软雅黑" w:hAnsi="微软雅黑" w:cs="Arial Unicode MS"/>
+          <w:sz w:val="20"/>
+          <w:szCs w:val="20"/>
+          <w:lang w:val="de-DE"/>
+        </w:rPr>
+      </w:pPr>
+      <w:r>
+        <w:rPr>
+          <w:rFonts w:ascii="微软雅黑" w:eastAsia="微软雅黑" w:hAnsi="微软雅黑" w:cs="Arial Unicode MS"/>
+          <w:sz w:val="20"/>
+          <w:szCs w:val="20"/>
+          <w:lang w:val="de-DE"/>
+        </w:rPr>
+        <w:t>}</w:t>
       </w:r>
     </w:p>
     <w:p>
       <w:pPr>
         <w:pStyle w:val="A8"/>
-        <w:rPr>
-          <w:rFonts w:ascii="微软雅黑" w:eastAsia="微软雅黑" w:hAnsi="微软雅黑"/>
-          <w:sz w:val="20"/>
-          <w:szCs w:val="20"/>
-          <w:lang w:val="de-DE"/>
-        </w:rPr>
-      </w:pPr>
-      <w:r>
-        <w:rPr>
-          <w:rFonts w:ascii="微软雅黑" w:eastAsia="微软雅黑" w:hAnsi="微软雅黑" w:cs="Arial Unicode MS"/>
-          <w:sz w:val="20"/>
-          <w:szCs w:val="20"/>
-          <w:lang w:val="de-DE"/>
-        </w:rPr>
-        <w:t xml:space="preserve">mWebView.loadUrl("javascript:callbackFromNative('the data is from android! </w:t>
-      </w:r>
-      <w:r>
-        <w:rPr>
-          <w:rFonts w:ascii="微软雅黑" w:eastAsia="微软雅黑" w:hAnsi="微软雅黑" w:cs="Arial Unicode MS"/>
+        <w:ind w:left="813"/>
+        <w:rPr>
+          <w:rFonts w:ascii="微软雅黑" w:eastAsia="微软雅黑" w:hAnsi="微软雅黑" w:hint="eastAsia"/>
+          <w:sz w:val="20"/>
+          <w:szCs w:val="20"/>
+          <w:lang w:val="de-DE"/>
+        </w:rPr>
+      </w:pPr>
+      <w:r>
+        <w:rPr>
+          <w:rFonts w:ascii="微软雅黑" w:eastAsia="微软雅黑" w:hAnsi="微软雅黑" w:hint="eastAsia"/>
+          <w:color w:val="FF0000"/>
           <w:sz w:val="20"/>
           <w:szCs w:val="20"/>
           <w:lang w:val="zh-TW" w:eastAsia="zh-TW"/>
         </w:rPr>
-        <w:t>‘</w:t>
-      </w:r>
-      <w:r>
-        <w:rPr>
-          <w:rFonts w:ascii="微软雅黑" w:eastAsia="微软雅黑" w:hAnsi="微软雅黑" w:cs="Arial Unicode MS"/>
-          <w:sz w:val="20"/>
-          <w:szCs w:val="20"/>
-          <w:lang w:val="de-DE"/>
-        </w:rPr>
-        <w:t>)"</w:t>
+        <w:t>注</w:t>
+      </w:r>
+      <w:r>
+        <w:rPr>
+          <w:rFonts w:ascii="微软雅黑" w:eastAsia="微软雅黑" w:hAnsi="微软雅黑" w:hint="eastAsia"/>
+          <w:sz w:val="20"/>
+          <w:szCs w:val="20"/>
+          <w:lang w:val="zh-TW"/>
+        </w:rPr>
+        <w:t>：</w:t>
+      </w:r>
+      <w:r>
+        <w:rPr>
+          <w:rFonts w:ascii="微软雅黑" w:eastAsia="微软雅黑" w:hAnsi="微软雅黑"/>
+          <w:sz w:val="20"/>
+          <w:szCs w:val="20"/>
+          <w:lang w:val="zh-TW" w:eastAsia="zh-TW"/>
+        </w:rPr>
+        <w:t>H5</w:t>
+      </w:r>
+      <w:r>
+        <w:rPr>
+          <w:rFonts w:ascii="微软雅黑" w:eastAsia="微软雅黑" w:hAnsi="微软雅黑" w:hint="eastAsia"/>
+          <w:sz w:val="20"/>
+          <w:szCs w:val="20"/>
+          <w:lang w:val="zh-TW" w:eastAsia="zh-TW"/>
+        </w:rPr>
+        <w:t>调用</w:t>
+      </w:r>
+      <w:r>
+        <w:rPr>
+          <w:rFonts w:ascii="微软雅黑" w:eastAsia="微软雅黑" w:hAnsi="微软雅黑"/>
+          <w:sz w:val="20"/>
+          <w:szCs w:val="20"/>
+          <w:lang w:val="zh-TW" w:eastAsia="zh-TW"/>
+        </w:rPr>
+        <w:t>android native</w:t>
+      </w:r>
+      <w:r>
+        <w:rPr>
+          <w:rFonts w:ascii="微软雅黑" w:eastAsia="微软雅黑" w:hAnsi="微软雅黑" w:hint="eastAsia"/>
+          <w:sz w:val="20"/>
+          <w:szCs w:val="20"/>
+          <w:lang w:val="zh-TW" w:eastAsia="zh-TW"/>
+        </w:rPr>
+        <w:t>方法：</w:t>
+      </w:r>
+      <w:r>
+        <w:rPr>
+          <w:rFonts w:ascii="微软雅黑" w:eastAsia="微软雅黑" w:hAnsi="微软雅黑"/>
+          <w:sz w:val="20"/>
+          <w:szCs w:val="20"/>
+          <w:lang w:val="zh-TW" w:eastAsia="zh-TW"/>
+        </w:rPr>
+        <w:t>window.android.h5NativtCallback();</w:t>
+      </w:r>
+      <w:r>
+        <w:rPr>
+          <w:rFonts w:ascii="微软雅黑" w:eastAsia="微软雅黑" w:hAnsi="微软雅黑" w:hint="eastAsia"/>
+          <w:sz w:val="20"/>
+          <w:szCs w:val="20"/>
+          <w:lang w:val="zh-TW" w:eastAsia="zh-TW"/>
+        </w:rPr>
+        <w:t>即</w:t>
+      </w:r>
+      <w:r>
+        <w:rPr>
+          <w:rFonts w:ascii="微软雅黑" w:eastAsia="微软雅黑" w:hAnsi="微软雅黑"/>
+          <w:sz w:val="20"/>
+          <w:szCs w:val="20"/>
+          <w:lang w:val="zh-TW" w:eastAsia="zh-TW"/>
+        </w:rPr>
+        <w:t>window.js接口名.</w:t>
+      </w:r>
+      <w:r>
+        <w:rPr>
+          <w:rFonts w:ascii="微软雅黑" w:eastAsia="微软雅黑" w:hAnsi="微软雅黑" w:hint="eastAsia"/>
+          <w:sz w:val="20"/>
+          <w:szCs w:val="20"/>
+          <w:lang w:val="zh-TW" w:eastAsia="zh-TW"/>
+        </w:rPr>
+        <w:t>加方法名</w:t>
       </w:r>
     </w:p>
     <w:p>
       <w:pPr>
         <w:pStyle w:val="A8"/>
-        <w:rPr>
-          <w:rFonts w:ascii="微软雅黑" w:eastAsia="微软雅黑" w:hAnsi="微软雅黑"/>
-          <w:sz w:val="20"/>
-          <w:szCs w:val="20"/>
-          <w:lang w:val="de-DE"/>
-        </w:rPr>
-      </w:pPr>
-      <w:r>
-        <w:rPr>
-          <w:rFonts w:ascii="微软雅黑" w:eastAsia="微软雅黑" w:hAnsi="微软雅黑" w:cs="Arial Unicode MS"/>
-          <w:sz w:val="20"/>
-          <w:szCs w:val="20"/>
-          <w:lang w:val="de-DE"/>
-        </w:rPr>
-        <w:t>loadUrl</w:t>
-      </w:r>
-      <w:r>
-        <w:rPr>
-          <w:rFonts w:ascii="微软雅黑" w:eastAsia="微软雅黑" w:hAnsi="微软雅黑" w:hint="eastAsia"/>
-          <w:sz w:val="20"/>
-          <w:szCs w:val="20"/>
-          <w:lang w:val="zh-TW" w:eastAsia="zh-TW"/>
-        </w:rPr>
-        <w:t>方法中的字符串参数构成：</w:t>
-      </w:r>
-      <w:r>
-        <w:rPr>
-          <w:rFonts w:ascii="微软雅黑" w:eastAsia="微软雅黑" w:hAnsi="微软雅黑" w:cs="Arial Unicode MS"/>
-          <w:sz w:val="20"/>
-          <w:szCs w:val="20"/>
-          <w:lang w:val="de-DE"/>
-        </w:rPr>
-        <w:t>”javascript:”+js</w:t>
-      </w:r>
-      <w:r>
-        <w:rPr>
-          <w:rFonts w:ascii="微软雅黑" w:eastAsia="微软雅黑" w:hAnsi="微软雅黑" w:hint="eastAsia"/>
-          <w:sz w:val="20"/>
-          <w:szCs w:val="20"/>
-          <w:lang w:val="zh-TW" w:eastAsia="zh-TW"/>
-        </w:rPr>
-        <w:t>方法，其中</w:t>
-      </w:r>
-      <w:r>
-        <w:rPr>
-          <w:rFonts w:ascii="微软雅黑" w:eastAsia="微软雅黑" w:hAnsi="微软雅黑" w:cs="Arial Unicode MS"/>
-          <w:sz w:val="20"/>
-          <w:szCs w:val="20"/>
-          <w:lang w:val="de-DE"/>
-        </w:rPr>
-        <w:t>js</w:t>
-      </w:r>
-      <w:r>
-        <w:rPr>
-          <w:rFonts w:ascii="微软雅黑" w:eastAsia="微软雅黑" w:hAnsi="微软雅黑" w:hint="eastAsia"/>
-          <w:sz w:val="20"/>
-          <w:szCs w:val="20"/>
-          <w:lang w:val="zh-TW" w:eastAsia="zh-TW"/>
-        </w:rPr>
-        <w:t>方法中的参数是传递给</w:t>
-      </w:r>
-      <w:r>
-        <w:rPr>
-          <w:rFonts w:ascii="微软雅黑" w:eastAsia="微软雅黑" w:hAnsi="微软雅黑" w:cs="Arial Unicode MS"/>
-          <w:sz w:val="20"/>
-          <w:szCs w:val="20"/>
-          <w:lang w:val="de-DE"/>
-        </w:rPr>
-        <w:t>js</w:t>
-      </w:r>
-      <w:r>
-        <w:rPr>
-          <w:rFonts w:ascii="微软雅黑" w:eastAsia="微软雅黑" w:hAnsi="微软雅黑" w:hint="eastAsia"/>
-          <w:sz w:val="20"/>
-          <w:szCs w:val="20"/>
-          <w:lang w:val="zh-TW" w:eastAsia="zh-TW"/>
-        </w:rPr>
-        <w:t>方法的参数</w:t>
+        <w:numPr>
+          <w:ilvl w:val="0"/>
+          <w:numId w:val="7"/>
+        </w:numPr>
+        <w:rPr>
+          <w:rFonts w:ascii="微软雅黑" w:eastAsia="微软雅黑" w:hAnsi="微软雅黑"/>
+          <w:sz w:val="20"/>
+          <w:szCs w:val="20"/>
+          <w:lang w:val="de-DE"/>
+        </w:rPr>
+      </w:pPr>
+      <w:r>
+        <w:rPr>
+          <w:rFonts w:ascii="微软雅黑" w:eastAsia="微软雅黑" w:hAnsi="微软雅黑" w:hint="eastAsia"/>
+          <w:sz w:val="20"/>
+          <w:szCs w:val="20"/>
+          <w:lang w:val="de-DE"/>
+        </w:rPr>
+        <w:t>通过</w:t>
+      </w:r>
+      <w:r>
+        <w:rPr>
+          <w:rFonts w:ascii="微软雅黑" w:eastAsia="微软雅黑" w:hAnsi="微软雅黑"/>
+          <w:sz w:val="20"/>
+          <w:szCs w:val="20"/>
+          <w:lang w:val="de-DE"/>
+        </w:rPr>
+        <w:t>W</w:t>
+      </w:r>
+      <w:r>
+        <w:rPr>
+          <w:rFonts w:ascii="微软雅黑" w:eastAsia="微软雅黑" w:hAnsi="微软雅黑"/>
+          <w:sz w:val="20"/>
+          <w:szCs w:val="20"/>
+          <w:lang w:val="de-DE"/>
+        </w:rPr>
+        <w:t>ebview</w:t>
+      </w:r>
+      <w:r>
+        <w:rPr>
+          <w:rFonts w:ascii="微软雅黑" w:eastAsia="微软雅黑" w:hAnsi="微软雅黑"/>
+          <w:sz w:val="20"/>
+          <w:szCs w:val="20"/>
+          <w:lang w:val="de-DE"/>
+        </w:rPr>
+        <w:t>C</w:t>
+      </w:r>
+      <w:r>
+        <w:rPr>
+          <w:rFonts w:ascii="微软雅黑" w:eastAsia="微软雅黑" w:hAnsi="微软雅黑"/>
+          <w:sz w:val="20"/>
+          <w:szCs w:val="20"/>
+          <w:lang w:val="de-DE"/>
+        </w:rPr>
+        <w:t>lient</w:t>
+      </w:r>
+      <w:r>
+        <w:rPr>
+          <w:rFonts w:ascii="微软雅黑" w:eastAsia="微软雅黑" w:hAnsi="微软雅黑" w:hint="eastAsia"/>
+          <w:sz w:val="20"/>
+          <w:szCs w:val="20"/>
+          <w:lang w:val="de-DE"/>
+        </w:rPr>
+        <w:t>拦截url</w:t>
+      </w:r>
+      <w:r>
+        <w:rPr>
+          <w:rFonts w:ascii="微软雅黑" w:eastAsia="微软雅黑" w:hAnsi="微软雅黑" w:hint="eastAsia"/>
+          <w:sz w:val="20"/>
+          <w:szCs w:val="20"/>
+        </w:rPr>
+        <w:t>协议</w:t>
+      </w:r>
+      <w:r>
+        <w:rPr>
+          <w:rFonts w:ascii="微软雅黑" w:eastAsia="微软雅黑" w:hAnsi="微软雅黑" w:hint="eastAsia"/>
+          <w:sz w:val="20"/>
+          <w:szCs w:val="20"/>
+        </w:rPr>
+        <w:t>（</w:t>
+      </w:r>
+      <w:r>
+        <w:rPr>
+          <w:rFonts w:ascii="微软雅黑" w:eastAsia="微软雅黑" w:hAnsi="微软雅黑" w:hint="eastAsia"/>
+          <w:color w:val="FF0000"/>
+          <w:sz w:val="20"/>
+          <w:szCs w:val="20"/>
+        </w:rPr>
+        <w:t>异</w:t>
+      </w:r>
+      <w:r>
+        <w:rPr>
+          <w:rFonts w:ascii="微软雅黑" w:eastAsia="微软雅黑" w:hAnsi="微软雅黑" w:hint="eastAsia"/>
+          <w:color w:val="FF0000"/>
+          <w:sz w:val="20"/>
+          <w:szCs w:val="20"/>
+        </w:rPr>
+        <w:t>步调用</w:t>
+      </w:r>
+      <w:r>
+        <w:rPr>
+          <w:rFonts w:ascii="微软雅黑" w:eastAsia="微软雅黑" w:hAnsi="微软雅黑" w:hint="eastAsia"/>
+          <w:sz w:val="20"/>
+          <w:szCs w:val="20"/>
+        </w:rPr>
+        <w:t>）</w:t>
       </w:r>
     </w:p>
     <w:p>
       <w:pPr>
-        <w:pStyle w:val="a7"/>
-        <w:rPr>
-          <w:rFonts w:ascii="微软雅黑" w:eastAsia="微软雅黑" w:hAnsi="微软雅黑"/>
-          <w:lang w:val="de-DE"/>
-        </w:rPr>
-      </w:pPr>
+        <w:pStyle w:val="A8"/>
+        <w:numPr>
+          <w:ilvl w:val="0"/>
+          <w:numId w:val="8"/>
+        </w:numPr>
+        <w:rPr>
+          <w:rFonts w:ascii="微软雅黑" w:eastAsia="微软雅黑" w:hAnsi="微软雅黑"/>
+          <w:sz w:val="20"/>
+          <w:szCs w:val="20"/>
+          <w:lang w:val="de-DE"/>
+        </w:rPr>
+      </w:pPr>
+      <w:r>
+        <w:rPr>
+          <w:rFonts w:ascii="微软雅黑" w:eastAsia="微软雅黑" w:hAnsi="微软雅黑" w:hint="eastAsia"/>
+          <w:sz w:val="20"/>
+          <w:szCs w:val="20"/>
+          <w:lang w:val="de-DE"/>
+        </w:rPr>
+        <w:t>Android</w:t>
+      </w:r>
+      <w:r>
+        <w:rPr>
+          <w:rFonts w:ascii="微软雅黑" w:eastAsia="微软雅黑" w:hAnsi="微软雅黑"/>
+          <w:sz w:val="20"/>
+          <w:szCs w:val="20"/>
+          <w:lang w:val="de-DE"/>
+        </w:rPr>
+        <w:t xml:space="preserve"> </w:t>
+      </w:r>
+      <w:r>
+        <w:rPr>
+          <w:rFonts w:ascii="微软雅黑" w:eastAsia="微软雅黑" w:hAnsi="微软雅黑" w:hint="eastAsia"/>
+          <w:sz w:val="20"/>
+          <w:szCs w:val="20"/>
+          <w:lang w:val="de-DE"/>
+        </w:rPr>
+        <w:t>native和h</w:t>
+      </w:r>
+      <w:r>
+        <w:rPr>
+          <w:rFonts w:ascii="微软雅黑" w:eastAsia="微软雅黑" w:hAnsi="微软雅黑"/>
+          <w:sz w:val="20"/>
+          <w:szCs w:val="20"/>
+          <w:lang w:val="de-DE"/>
+        </w:rPr>
+        <w:t>5</w:t>
+      </w:r>
+      <w:r>
+        <w:rPr>
+          <w:rFonts w:ascii="微软雅黑" w:eastAsia="微软雅黑" w:hAnsi="微软雅黑" w:hint="eastAsia"/>
+          <w:sz w:val="20"/>
+          <w:szCs w:val="20"/>
+          <w:lang w:val="de-DE"/>
+        </w:rPr>
+        <w:t>定好协议；</w:t>
+      </w:r>
     </w:p>
     <w:p>
       <w:pPr>
         <w:pStyle w:val="A8"/>
-        <w:rPr>
-          <w:rFonts w:ascii="微软雅黑" w:eastAsia="微软雅黑" w:hAnsi="微软雅黑"/>
-          <w:lang w:val="de-DE"/>
-        </w:rPr>
-      </w:pPr>
-      <w:r>
-        <w:rPr>
-          <w:rFonts w:ascii="微软雅黑" w:eastAsia="微软雅黑" w:hAnsi="微软雅黑" w:cs="Arial Unicode MS"/>
-          <w:lang w:val="de-DE"/>
-        </w:rPr>
-        <w:t>H5</w:t>
+        <w:numPr>
+          <w:ilvl w:val="0"/>
+          <w:numId w:val="8"/>
+        </w:numPr>
+        <w:rPr>
+          <w:rFonts w:ascii="微软雅黑" w:eastAsia="微软雅黑" w:hAnsi="微软雅黑" w:hint="eastAsia"/>
+          <w:sz w:val="20"/>
+          <w:szCs w:val="20"/>
+          <w:lang w:val="de-DE"/>
+        </w:rPr>
+      </w:pPr>
+      <w:r>
+        <w:rPr>
+          <w:rFonts w:ascii="微软雅黑" w:eastAsia="微软雅黑" w:hAnsi="微软雅黑" w:hint="eastAsia"/>
+          <w:sz w:val="20"/>
+          <w:szCs w:val="20"/>
+          <w:lang w:val="de-DE"/>
+        </w:rPr>
+        <w:t>通过</w:t>
+      </w:r>
+      <w:r>
+        <w:rPr>
+          <w:rFonts w:ascii="微软雅黑" w:eastAsia="微软雅黑" w:hAnsi="微软雅黑"/>
+          <w:sz w:val="20"/>
+          <w:szCs w:val="20"/>
+          <w:lang w:val="de-DE"/>
+        </w:rPr>
+        <w:t>WebviewClient</w:t>
+      </w:r>
+      <w:r>
+        <w:rPr>
+          <w:rFonts w:ascii="微软雅黑" w:eastAsia="微软雅黑" w:hAnsi="微软雅黑" w:hint="eastAsia"/>
+          <w:sz w:val="20"/>
+          <w:szCs w:val="20"/>
+          <w:lang w:val="de-DE"/>
+        </w:rPr>
+        <w:t>的should</w:t>
+      </w:r>
+      <w:r>
+        <w:rPr>
+          <w:rFonts w:ascii="微软雅黑" w:eastAsia="微软雅黑" w:hAnsi="微软雅黑"/>
+          <w:sz w:val="20"/>
+          <w:szCs w:val="20"/>
+        </w:rPr>
+        <w:t>OverrideUrlLoading</w:t>
+      </w:r>
+      <w:r>
+        <w:rPr>
+          <w:rFonts w:ascii="微软雅黑" w:eastAsia="微软雅黑" w:hAnsi="微软雅黑" w:hint="eastAsia"/>
+          <w:sz w:val="20"/>
+          <w:szCs w:val="20"/>
+        </w:rPr>
+        <w:t>拦截指定协议头</w:t>
       </w:r>
     </w:p>
     <w:p>
       <w:pPr>
         <w:pStyle w:val="A8"/>
-        <w:rPr>
-          <w:rFonts w:ascii="微软雅黑" w:eastAsia="微软雅黑" w:hAnsi="微软雅黑"/>
-          <w:lang w:val="de-DE"/>
-        </w:rPr>
-      </w:pPr>
-      <w:r>
-        <w:rPr>
-          <w:rFonts w:ascii="微软雅黑" w:eastAsia="微软雅黑" w:hAnsi="微软雅黑" w:cs="Arial Unicode MS"/>
-          <w:lang w:val="de-DE"/>
-        </w:rPr>
-        <w:t>H5</w:t>
-      </w:r>
-      <w:r>
-        <w:rPr>
-          <w:rFonts w:ascii="微软雅黑" w:eastAsia="微软雅黑" w:hAnsi="微软雅黑" w:hint="eastAsia"/>
-          <w:lang w:val="zh-TW" w:eastAsia="zh-TW"/>
-        </w:rPr>
-        <w:t>调用</w:t>
-      </w:r>
-      <w:r>
-        <w:rPr>
-          <w:rFonts w:ascii="微软雅黑" w:eastAsia="微软雅黑" w:hAnsi="微软雅黑" w:cs="Arial Unicode MS"/>
-          <w:lang w:val="zh-TW" w:eastAsia="zh-TW"/>
-        </w:rPr>
-        <w:t>android native</w:t>
-      </w:r>
-      <w:r>
-        <w:rPr>
-          <w:rFonts w:ascii="微软雅黑" w:eastAsia="微软雅黑" w:hAnsi="微软雅黑" w:hint="eastAsia"/>
-          <w:lang w:val="zh-TW" w:eastAsia="zh-TW"/>
-        </w:rPr>
-        <w:t>方法：</w:t>
-      </w:r>
-      <w:r>
-        <w:rPr>
-          <w:rFonts w:ascii="微软雅黑" w:eastAsia="微软雅黑" w:hAnsi="微软雅黑" w:cs="Arial Unicode MS"/>
-          <w:lang w:val="de-DE"/>
-        </w:rPr>
-        <w:t>window.android.h5NativtCallback();</w:t>
+        <w:numPr>
+          <w:ilvl w:val="0"/>
+          <w:numId w:val="7"/>
+        </w:numPr>
+        <w:rPr>
+          <w:rFonts w:ascii="微软雅黑" w:eastAsia="微软雅黑" w:hAnsi="微软雅黑" w:hint="eastAsia"/>
+          <w:sz w:val="20"/>
+          <w:szCs w:val="20"/>
+          <w:lang w:val="de-DE"/>
+        </w:rPr>
+      </w:pPr>
+      <w:r>
+        <w:rPr>
+          <w:rFonts w:ascii="微软雅黑" w:eastAsia="微软雅黑" w:hAnsi="微软雅黑" w:hint="eastAsia"/>
+          <w:sz w:val="20"/>
+          <w:szCs w:val="20"/>
+          <w:lang w:val="de-DE"/>
+        </w:rPr>
+        <w:t>通过</w:t>
+      </w:r>
+      <w:r>
+        <w:rPr>
+          <w:rFonts w:ascii="微软雅黑" w:eastAsia="微软雅黑" w:hAnsi="微软雅黑"/>
+          <w:sz w:val="20"/>
+          <w:szCs w:val="20"/>
+        </w:rPr>
+        <w:t>WebChromeClient</w:t>
+      </w:r>
+      <w:r>
+        <w:rPr>
+          <w:rFonts w:ascii="微软雅黑" w:eastAsia="微软雅黑" w:hAnsi="微软雅黑" w:hint="eastAsia"/>
+          <w:sz w:val="20"/>
+          <w:szCs w:val="20"/>
+        </w:rPr>
+        <w:t>的on</w:t>
+      </w:r>
+      <w:r>
+        <w:rPr>
+          <w:rFonts w:ascii="微软雅黑" w:eastAsia="微软雅黑" w:hAnsi="微软雅黑"/>
+          <w:sz w:val="20"/>
+          <w:szCs w:val="20"/>
+        </w:rPr>
+        <w:t>JsAlert()</w:t>
+      </w:r>
+      <w:r>
+        <w:rPr>
+          <w:rFonts w:ascii="微软雅黑" w:eastAsia="微软雅黑" w:hAnsi="微软雅黑" w:hint="eastAsia"/>
+          <w:sz w:val="20"/>
+          <w:szCs w:val="20"/>
+        </w:rPr>
+        <w:t>、on</w:t>
+      </w:r>
+      <w:r>
+        <w:rPr>
+          <w:rFonts w:ascii="微软雅黑" w:eastAsia="微软雅黑" w:hAnsi="微软雅黑"/>
+          <w:sz w:val="20"/>
+          <w:szCs w:val="20"/>
+        </w:rPr>
+        <w:t>JsConfirm()</w:t>
+      </w:r>
+      <w:r>
+        <w:rPr>
+          <w:rFonts w:ascii="微软雅黑" w:eastAsia="微软雅黑" w:hAnsi="微软雅黑" w:hint="eastAsia"/>
+          <w:sz w:val="20"/>
+          <w:szCs w:val="20"/>
+        </w:rPr>
+        <w:t>和on</w:t>
+      </w:r>
+      <w:r>
+        <w:rPr>
+          <w:rFonts w:ascii="微软雅黑" w:eastAsia="微软雅黑" w:hAnsi="微软雅黑"/>
+          <w:sz w:val="20"/>
+          <w:szCs w:val="20"/>
+        </w:rPr>
+        <w:t>JsPrompt(</w:t>
+      </w:r>
+      <w:r>
+        <w:rPr>
+          <w:rFonts w:ascii="微软雅黑" w:eastAsia="微软雅黑" w:hAnsi="微软雅黑" w:hint="eastAsia"/>
+          <w:sz w:val="20"/>
+          <w:szCs w:val="20"/>
+        </w:rPr>
+        <w:t>)</w:t>
+      </w:r>
+      <w:r>
+        <w:rPr>
+          <w:rFonts w:ascii="微软雅黑" w:eastAsia="微软雅黑" w:hAnsi="微软雅黑" w:hint="eastAsia"/>
+          <w:sz w:val="20"/>
+          <w:szCs w:val="20"/>
+        </w:rPr>
+        <w:t>分别拦截j</w:t>
+      </w:r>
+      <w:r>
+        <w:rPr>
+          <w:rFonts w:ascii="微软雅黑" w:eastAsia="微软雅黑" w:hAnsi="微软雅黑"/>
+          <w:sz w:val="20"/>
+          <w:szCs w:val="20"/>
+        </w:rPr>
+        <w:t>s</w:t>
+      </w:r>
+      <w:r>
+        <w:rPr>
+          <w:rFonts w:ascii="微软雅黑" w:eastAsia="微软雅黑" w:hAnsi="微软雅黑" w:hint="eastAsia"/>
+          <w:sz w:val="20"/>
+          <w:szCs w:val="20"/>
+        </w:rPr>
+        <w:t>的alert</w:t>
+      </w:r>
+      <w:r>
+        <w:rPr>
+          <w:rFonts w:ascii="微软雅黑" w:eastAsia="微软雅黑" w:hAnsi="微软雅黑"/>
+          <w:sz w:val="20"/>
+          <w:szCs w:val="20"/>
+        </w:rPr>
+        <w:t>()</w:t>
+      </w:r>
+      <w:r>
+        <w:rPr>
+          <w:rFonts w:ascii="微软雅黑" w:eastAsia="微软雅黑" w:hAnsi="微软雅黑" w:hint="eastAsia"/>
+          <w:sz w:val="20"/>
+          <w:szCs w:val="20"/>
+        </w:rPr>
+        <w:t>、confirm</w:t>
+      </w:r>
+      <w:r>
+        <w:rPr>
+          <w:rFonts w:ascii="微软雅黑" w:eastAsia="微软雅黑" w:hAnsi="微软雅黑"/>
+          <w:sz w:val="20"/>
+          <w:szCs w:val="20"/>
+        </w:rPr>
+        <w:t>()</w:t>
+      </w:r>
+      <w:r>
+        <w:rPr>
+          <w:rFonts w:ascii="微软雅黑" w:eastAsia="微软雅黑" w:hAnsi="微软雅黑" w:hint="eastAsia"/>
+          <w:sz w:val="20"/>
+          <w:szCs w:val="20"/>
+        </w:rPr>
+        <w:t>和</w:t>
+      </w:r>
+      <w:r>
+        <w:rPr>
+          <w:rFonts w:ascii="微软雅黑" w:eastAsia="微软雅黑" w:hAnsi="微软雅黑"/>
+          <w:sz w:val="20"/>
+          <w:szCs w:val="20"/>
+        </w:rPr>
+        <w:t>prompt()</w:t>
+      </w:r>
+      <w:r>
+        <w:rPr>
+          <w:rFonts w:ascii="微软雅黑" w:eastAsia="微软雅黑" w:hAnsi="微软雅黑" w:hint="eastAsia"/>
+          <w:sz w:val="20"/>
+          <w:szCs w:val="20"/>
+        </w:rPr>
+        <w:t>方法</w:t>
+      </w:r>
+      <w:r>
+        <w:rPr>
+          <w:rFonts w:ascii="微软雅黑" w:eastAsia="微软雅黑" w:hAnsi="微软雅黑" w:hint="eastAsia"/>
+          <w:sz w:val="20"/>
+          <w:szCs w:val="20"/>
+        </w:rPr>
+        <w:t>（</w:t>
+      </w:r>
+      <w:r>
+        <w:rPr>
+          <w:rFonts w:ascii="微软雅黑" w:eastAsia="微软雅黑" w:hAnsi="微软雅黑" w:hint="eastAsia"/>
+          <w:color w:val="FF0000"/>
+          <w:sz w:val="20"/>
+          <w:szCs w:val="20"/>
+        </w:rPr>
+        <w:t>同步调用</w:t>
+      </w:r>
+      <w:r>
+        <w:rPr>
+          <w:rFonts w:ascii="微软雅黑" w:eastAsia="微软雅黑" w:hAnsi="微软雅黑" w:hint="eastAsia"/>
+          <w:sz w:val="20"/>
+          <w:szCs w:val="20"/>
+        </w:rPr>
+        <w:t>）</w:t>
       </w:r>
     </w:p>
     <w:p>
       <w:pPr>
         <w:pStyle w:val="A8"/>
-        <w:rPr>
-          <w:rFonts w:ascii="微软雅黑" w:eastAsia="微软雅黑" w:hAnsi="微软雅黑"/>
-          <w:lang w:val="de-DE"/>
-        </w:rPr>
-      </w:pPr>
-      <w:r>
-        <w:rPr>
-          <w:rFonts w:ascii="微软雅黑" w:eastAsia="微软雅黑" w:hAnsi="微软雅黑" w:hint="eastAsia"/>
+        <w:numPr>
+          <w:ilvl w:val="0"/>
+          <w:numId w:val="2"/>
+        </w:numPr>
+        <w:rPr>
+          <w:rFonts w:ascii="微软雅黑" w:eastAsia="微软雅黑" w:hAnsi="微软雅黑" w:hint="eastAsia"/>
+          <w:sz w:val="20"/>
+          <w:szCs w:val="20"/>
           <w:lang w:val="zh-TW" w:eastAsia="zh-TW"/>
         </w:rPr>
-        <w:t>即</w:t>
-      </w:r>
-      <w:r>
-        <w:rPr>
-          <w:rFonts w:ascii="微软雅黑" w:eastAsia="微软雅黑" w:hAnsi="微软雅黑" w:cs="Arial Unicode MS"/>
-          <w:lang w:val="de-DE"/>
-        </w:rPr>
-        <w:t>window.</w:t>
-      </w:r>
-      <w:r>
-        <w:rPr>
-          <w:rFonts w:ascii="微软雅黑" w:eastAsia="微软雅黑" w:hAnsi="微软雅黑" w:cs="Arial Unicode MS"/>
-          <w:lang w:val="de-DE"/>
+      </w:pPr>
+      <w:r>
+        <w:rPr>
+          <w:rFonts w:ascii="微软雅黑" w:eastAsia="微软雅黑" w:hAnsi="微软雅黑" w:cs="Arial Unicode MS"/>
+          <w:sz w:val="20"/>
+          <w:szCs w:val="20"/>
+          <w:lang w:val="zh-TW" w:eastAsia="zh-TW"/>
+        </w:rPr>
+        <w:lastRenderedPageBreak/>
+        <w:t>android</w:t>
+      </w:r>
+      <w:r>
+        <w:rPr>
+          <w:rFonts w:ascii="微软雅黑" w:eastAsia="微软雅黑" w:hAnsi="微软雅黑" w:hint="eastAsia"/>
+          <w:sz w:val="20"/>
+          <w:szCs w:val="20"/>
+          <w:lang w:val="zh-TW" w:eastAsia="zh-TW"/>
+        </w:rPr>
+        <w:t>调用</w:t>
+      </w:r>
+      <w:r>
+        <w:rPr>
+          <w:rFonts w:ascii="微软雅黑" w:eastAsia="微软雅黑" w:hAnsi="微软雅黑" w:cs="Arial Unicode MS"/>
+          <w:sz w:val="20"/>
+          <w:szCs w:val="20"/>
+          <w:lang w:val="zh-TW" w:eastAsia="zh-TW"/>
         </w:rPr>
         <w:t>js</w:t>
       </w:r>
       <w:r>
         <w:rPr>
-          <w:rFonts w:ascii="微软雅黑" w:eastAsia="微软雅黑" w:hAnsi="微软雅黑" w:cs="Arial Unicode MS"/>
-        </w:rPr>
-        <w:t>接口名</w:t>
-      </w:r>
-      <w:r>
-        <w:rPr>
-          <w:rFonts w:ascii="微软雅黑" w:eastAsia="微软雅黑" w:hAnsi="微软雅黑" w:cs="Arial Unicode MS"/>
-          <w:lang w:val="de-DE"/>
-        </w:rPr>
-        <w:t>.</w:t>
-      </w:r>
-      <w:r>
-        <w:rPr>
-          <w:rFonts w:ascii="微软雅黑" w:eastAsia="微软雅黑" w:hAnsi="微软雅黑" w:hint="eastAsia"/>
+          <w:rFonts w:ascii="微软雅黑" w:eastAsia="微软雅黑" w:hAnsi="微软雅黑" w:hint="eastAsia"/>
+          <w:sz w:val="20"/>
+          <w:szCs w:val="20"/>
           <w:lang w:val="zh-TW" w:eastAsia="zh-TW"/>
         </w:rPr>
-        <w:t>加方法名</w:t>
-      </w:r>
+        <w:t>方法</w:t>
+      </w:r>
+    </w:p>
+    <w:p>
+      <w:pPr>
+        <w:pStyle w:val="A8"/>
+        <w:numPr>
+          <w:ilvl w:val="0"/>
+          <w:numId w:val="5"/>
+        </w:numPr>
+        <w:rPr>
+          <w:rFonts w:ascii="微软雅黑" w:eastAsia="微软雅黑" w:hAnsi="微软雅黑"/>
+          <w:sz w:val="20"/>
+          <w:szCs w:val="20"/>
+          <w:lang w:val="de-DE"/>
+        </w:rPr>
+      </w:pPr>
+      <w:r>
+        <w:rPr>
+          <w:rFonts w:ascii="微软雅黑" w:eastAsia="微软雅黑" w:hAnsi="微软雅黑" w:cs="Arial Unicode MS"/>
+          <w:sz w:val="20"/>
+          <w:szCs w:val="20"/>
+          <w:lang w:val="de-DE"/>
+        </w:rPr>
+        <w:t xml:space="preserve">mWebView.loadUrl("javascript:callbackFromNative('the data is from android! </w:t>
+      </w:r>
+      <w:r>
+        <w:rPr>
+          <w:rFonts w:ascii="微软雅黑" w:eastAsia="微软雅黑" w:hAnsi="微软雅黑" w:cs="Arial Unicode MS"/>
+          <w:sz w:val="20"/>
+          <w:szCs w:val="20"/>
+          <w:lang w:val="zh-TW" w:eastAsia="zh-TW"/>
+        </w:rPr>
+        <w:t>‘</w:t>
+      </w:r>
+      <w:r>
+        <w:rPr>
+          <w:rFonts w:ascii="微软雅黑" w:eastAsia="微软雅黑" w:hAnsi="微软雅黑" w:cs="Arial Unicode MS"/>
+          <w:sz w:val="20"/>
+          <w:szCs w:val="20"/>
+          <w:lang w:val="de-DE"/>
+        </w:rPr>
+        <w:t>)"</w:t>
+      </w:r>
+    </w:p>
+    <w:p>
+      <w:pPr>
+        <w:pStyle w:val="A8"/>
+        <w:ind w:left="704"/>
+        <w:rPr>
+          <w:rFonts w:ascii="微软雅黑" w:eastAsia="微软雅黑" w:hAnsi="微软雅黑"/>
+          <w:sz w:val="20"/>
+          <w:szCs w:val="20"/>
+          <w:lang w:val="de-DE"/>
+        </w:rPr>
+      </w:pPr>
+      <w:r>
+        <w:rPr>
+          <w:rFonts w:ascii="微软雅黑" w:eastAsia="微软雅黑" w:hAnsi="微软雅黑" w:cs="Arial Unicode MS"/>
+          <w:sz w:val="20"/>
+          <w:szCs w:val="20"/>
+          <w:lang w:val="de-DE"/>
+        </w:rPr>
+        <w:t>loadUrl</w:t>
+      </w:r>
+      <w:r>
+        <w:rPr>
+          <w:rFonts w:ascii="微软雅黑" w:eastAsia="微软雅黑" w:hAnsi="微软雅黑" w:hint="eastAsia"/>
+          <w:sz w:val="20"/>
+          <w:szCs w:val="20"/>
+          <w:lang w:val="zh-TW" w:eastAsia="zh-TW"/>
+        </w:rPr>
+        <w:t>方法中的字符串参数构成：</w:t>
+      </w:r>
+      <w:r>
+        <w:rPr>
+          <w:rFonts w:ascii="微软雅黑" w:eastAsia="微软雅黑" w:hAnsi="微软雅黑" w:cs="Arial Unicode MS"/>
+          <w:sz w:val="20"/>
+          <w:szCs w:val="20"/>
+          <w:lang w:val="de-DE"/>
+        </w:rPr>
+        <w:t>”javascript:”+js</w:t>
+      </w:r>
+      <w:r>
+        <w:rPr>
+          <w:rFonts w:ascii="微软雅黑" w:eastAsia="微软雅黑" w:hAnsi="微软雅黑" w:hint="eastAsia"/>
+          <w:sz w:val="20"/>
+          <w:szCs w:val="20"/>
+          <w:lang w:val="zh-TW" w:eastAsia="zh-TW"/>
+        </w:rPr>
+        <w:t>方法，其中</w:t>
+      </w:r>
+      <w:r>
+        <w:rPr>
+          <w:rFonts w:ascii="微软雅黑" w:eastAsia="微软雅黑" w:hAnsi="微软雅黑" w:cs="Arial Unicode MS"/>
+          <w:sz w:val="20"/>
+          <w:szCs w:val="20"/>
+          <w:lang w:val="de-DE"/>
+        </w:rPr>
+        <w:t>js</w:t>
+      </w:r>
+      <w:r>
+        <w:rPr>
+          <w:rFonts w:ascii="微软雅黑" w:eastAsia="微软雅黑" w:hAnsi="微软雅黑" w:hint="eastAsia"/>
+          <w:sz w:val="20"/>
+          <w:szCs w:val="20"/>
+          <w:lang w:val="zh-TW" w:eastAsia="zh-TW"/>
+        </w:rPr>
+        <w:t>方法中的参数是传递给</w:t>
+      </w:r>
+      <w:r>
+        <w:rPr>
+          <w:rFonts w:ascii="微软雅黑" w:eastAsia="微软雅黑" w:hAnsi="微软雅黑" w:cs="Arial Unicode MS"/>
+          <w:sz w:val="20"/>
+          <w:szCs w:val="20"/>
+          <w:lang w:val="de-DE"/>
+        </w:rPr>
+        <w:t>js</w:t>
+      </w:r>
+      <w:r>
+        <w:rPr>
+          <w:rFonts w:ascii="微软雅黑" w:eastAsia="微软雅黑" w:hAnsi="微软雅黑" w:hint="eastAsia"/>
+          <w:sz w:val="20"/>
+          <w:szCs w:val="20"/>
+          <w:lang w:val="zh-TW" w:eastAsia="zh-TW"/>
+        </w:rPr>
+        <w:t>方法的参数</w:t>
+      </w:r>
+    </w:p>
+    <w:p>
+      <w:pPr>
+        <w:pStyle w:val="A8"/>
+        <w:numPr>
+          <w:ilvl w:val="0"/>
+          <w:numId w:val="5"/>
+        </w:numPr>
+        <w:rPr>
+          <w:rFonts w:ascii="微软雅黑" w:eastAsia="微软雅黑" w:hAnsi="微软雅黑"/>
+          <w:sz w:val="20"/>
+          <w:szCs w:val="20"/>
+          <w:lang w:val="de-DE"/>
+        </w:rPr>
+      </w:pPr>
+      <w:r>
+        <w:rPr>
+          <w:rFonts w:ascii="微软雅黑" w:eastAsia="微软雅黑" w:hAnsi="微软雅黑"/>
+          <w:sz w:val="20"/>
+          <w:szCs w:val="20"/>
+          <w:lang w:val="de-DE"/>
+        </w:rPr>
+        <w:t>mWebview.evaluateJavascript(</w:t>
+      </w:r>
+      <w:r>
+        <w:rPr>
+          <w:rFonts w:ascii="微软雅黑" w:eastAsia="微软雅黑" w:hAnsi="微软雅黑"/>
+          <w:sz w:val="20"/>
+          <w:szCs w:val="20"/>
+          <w:lang w:val="de-DE"/>
+        </w:rPr>
+        <w:t>"</w:t>
+      </w:r>
+      <w:r>
+        <w:rPr>
+          <w:rFonts w:ascii="微软雅黑" w:eastAsia="微软雅黑" w:hAnsi="微软雅黑" w:cs="Arial Unicode MS"/>
+          <w:sz w:val="20"/>
+          <w:szCs w:val="20"/>
+          <w:lang w:val="de-DE"/>
+        </w:rPr>
+        <w:t>javascript:callbackFromNative('data from android!</w:t>
+      </w:r>
+      <w:r>
+        <w:rPr>
+          <w:rFonts w:ascii="微软雅黑" w:eastAsia="微软雅黑" w:hAnsi="微软雅黑" w:cs="Arial Unicode MS"/>
+          <w:sz w:val="20"/>
+          <w:szCs w:val="20"/>
+          <w:lang w:val="zh-TW" w:eastAsia="zh-TW"/>
+        </w:rPr>
+        <w:t>‘</w:t>
+      </w:r>
+      <w:r>
+        <w:rPr>
+          <w:rFonts w:ascii="微软雅黑" w:eastAsia="微软雅黑" w:hAnsi="微软雅黑" w:cs="Arial Unicode MS"/>
+          <w:sz w:val="20"/>
+          <w:szCs w:val="20"/>
+          <w:lang w:val="de-DE"/>
+        </w:rPr>
+        <w:t>)</w:t>
+      </w:r>
+      <w:r>
+        <w:rPr>
+          <w:rFonts w:ascii="微软雅黑" w:eastAsia="微软雅黑" w:hAnsi="微软雅黑" w:cs="Arial Unicode MS"/>
+          <w:sz w:val="20"/>
+          <w:szCs w:val="20"/>
+          <w:lang w:val="de-DE"/>
+        </w:rPr>
+        <w:t>“</w:t>
+      </w:r>
+      <w:r>
+        <w:rPr>
+          <w:rFonts w:ascii="微软雅黑" w:eastAsia="微软雅黑" w:hAnsi="微软雅黑"/>
+          <w:sz w:val="20"/>
+          <w:szCs w:val="20"/>
+          <w:lang w:val="de-DE"/>
+        </w:rPr>
+        <w:t>, new ValueCallback&lt;String&gt;() {</w:t>
+      </w:r>
+    </w:p>
+    <w:p>
+      <w:pPr>
+        <w:pStyle w:val="A8"/>
+        <w:ind w:left="1140"/>
+        <w:rPr>
+          <w:rFonts w:ascii="微软雅黑" w:eastAsia="微软雅黑" w:hAnsi="微软雅黑"/>
+          <w:sz w:val="20"/>
+          <w:szCs w:val="20"/>
+          <w:lang w:val="de-DE"/>
+        </w:rPr>
+      </w:pPr>
+      <w:r>
+        <w:rPr>
+          <w:rFonts w:ascii="微软雅黑" w:eastAsia="微软雅黑" w:hAnsi="微软雅黑"/>
+          <w:sz w:val="20"/>
+          <w:szCs w:val="20"/>
+          <w:lang w:val="de-DE"/>
+        </w:rPr>
+        <w:t xml:space="preserve">             @Override</w:t>
+      </w:r>
+    </w:p>
+    <w:p>
+      <w:pPr>
+        <w:pStyle w:val="A8"/>
+        <w:ind w:left="1140"/>
+        <w:rPr>
+          <w:rFonts w:ascii="微软雅黑" w:eastAsia="微软雅黑" w:hAnsi="微软雅黑"/>
+          <w:sz w:val="20"/>
+          <w:szCs w:val="20"/>
+          <w:lang w:val="de-DE"/>
+        </w:rPr>
+      </w:pPr>
+      <w:r>
+        <w:rPr>
+          <w:rFonts w:ascii="微软雅黑" w:eastAsia="微软雅黑" w:hAnsi="微软雅黑"/>
+          <w:sz w:val="20"/>
+          <w:szCs w:val="20"/>
+          <w:lang w:val="de-DE"/>
+        </w:rPr>
+        <w:t xml:space="preserve">             public void onReceiveValue(String value) {</w:t>
+      </w:r>
+      <w:r>
+        <w:rPr>
+          <w:rFonts w:ascii="微软雅黑" w:eastAsia="微软雅黑" w:hAnsi="微软雅黑"/>
+          <w:sz w:val="20"/>
+          <w:szCs w:val="20"/>
+          <w:lang w:val="de-DE"/>
+        </w:rPr>
+        <w:t xml:space="preserve">  </w:t>
+      </w:r>
+      <w:r>
+        <w:rPr>
+          <w:rFonts w:ascii="微软雅黑" w:eastAsia="微软雅黑" w:hAnsi="微软雅黑"/>
+          <w:sz w:val="20"/>
+          <w:szCs w:val="20"/>
+          <w:lang w:val="de-DE"/>
+        </w:rPr>
+        <w:t>}</w:t>
+      </w:r>
+    </w:p>
+    <w:p>
+      <w:pPr>
+        <w:pStyle w:val="A8"/>
+        <w:ind w:left="1140"/>
+        <w:rPr>
+          <w:rFonts w:ascii="微软雅黑" w:eastAsia="微软雅黑" w:hAnsi="微软雅黑"/>
+          <w:sz w:val="20"/>
+          <w:szCs w:val="20"/>
+          <w:lang w:val="de-DE"/>
+        </w:rPr>
+      </w:pPr>
+      <w:r>
+        <w:rPr>
+          <w:rFonts w:ascii="微软雅黑" w:eastAsia="微软雅黑" w:hAnsi="微软雅黑"/>
+          <w:sz w:val="20"/>
+          <w:szCs w:val="20"/>
+          <w:lang w:val="de-DE"/>
+        </w:rPr>
+        <w:t>});</w:t>
+      </w:r>
+    </w:p>
+    <w:p>
+      <w:pPr>
+        <w:pStyle w:val="A8"/>
+        <w:numPr>
+          <w:ilvl w:val="0"/>
+          <w:numId w:val="5"/>
+        </w:numPr>
+        <w:ind w:left="1140"/>
+        <w:rPr>
+          <w:rFonts w:ascii="微软雅黑" w:eastAsia="微软雅黑" w:hAnsi="微软雅黑" w:hint="eastAsia"/>
+          <w:sz w:val="20"/>
+          <w:szCs w:val="20"/>
+          <w:lang w:val="de-DE"/>
+        </w:rPr>
+      </w:pPr>
+      <w:r>
+        <w:rPr>
+          <w:rFonts w:ascii="微软雅黑" w:eastAsia="微软雅黑" w:hAnsi="微软雅黑" w:hint="eastAsia"/>
+          <w:sz w:val="20"/>
+          <w:szCs w:val="20"/>
+          <w:lang w:val="de-DE"/>
+        </w:rPr>
+        <w:t>区别：lo</w:t>
+      </w:r>
+      <w:r>
+        <w:rPr>
+          <w:rFonts w:ascii="微软雅黑" w:eastAsia="微软雅黑" w:hAnsi="微软雅黑"/>
+          <w:sz w:val="20"/>
+          <w:szCs w:val="20"/>
+          <w:lang w:val="de-DE"/>
+        </w:rPr>
+        <w:t>adUrl</w:t>
+      </w:r>
+      <w:r>
+        <w:rPr>
+          <w:rFonts w:ascii="微软雅黑" w:eastAsia="微软雅黑" w:hAnsi="微软雅黑" w:hint="eastAsia"/>
+          <w:sz w:val="20"/>
+          <w:szCs w:val="20"/>
+        </w:rPr>
+        <w:t>需要刷新页面</w:t>
+      </w:r>
+      <w:r>
+        <w:rPr>
+          <w:rFonts w:ascii="微软雅黑" w:eastAsia="微软雅黑" w:hAnsi="微软雅黑" w:hint="eastAsia"/>
+          <w:sz w:val="20"/>
+          <w:szCs w:val="20"/>
+          <w:lang w:val="de-DE"/>
+        </w:rPr>
+        <w:t>，</w:t>
+      </w:r>
+      <w:r>
+        <w:rPr>
+          <w:rFonts w:ascii="微软雅黑" w:eastAsia="微软雅黑" w:hAnsi="微软雅黑" w:hint="eastAsia"/>
+          <w:sz w:val="20"/>
+          <w:szCs w:val="20"/>
+        </w:rPr>
+        <w:t>且需要回调时要通过</w:t>
+      </w:r>
+      <w:r>
+        <w:rPr>
+          <w:rFonts w:ascii="微软雅黑" w:eastAsia="微软雅黑" w:hAnsi="微软雅黑" w:hint="eastAsia"/>
+          <w:sz w:val="20"/>
+          <w:szCs w:val="20"/>
+          <w:lang w:val="de-DE"/>
+        </w:rPr>
+        <w:t>@</w:t>
+      </w:r>
+      <w:r>
+        <w:rPr>
+          <w:rFonts w:ascii="微软雅黑" w:eastAsia="微软雅黑" w:hAnsi="微软雅黑"/>
+          <w:sz w:val="20"/>
+          <w:szCs w:val="20"/>
+          <w:lang w:val="de-DE"/>
+        </w:rPr>
+        <w:t>JavaScriptInterface</w:t>
+      </w:r>
+      <w:r>
+        <w:rPr>
+          <w:rFonts w:ascii="微软雅黑" w:eastAsia="微软雅黑" w:hAnsi="微软雅黑" w:hint="eastAsia"/>
+          <w:sz w:val="20"/>
+          <w:szCs w:val="20"/>
+          <w:lang w:val="de-DE"/>
+        </w:rPr>
+        <w:t>注解的方式实现；而</w:t>
+      </w:r>
+      <w:r>
+        <w:rPr>
+          <w:rFonts w:ascii="微软雅黑" w:eastAsia="微软雅黑" w:hAnsi="微软雅黑"/>
+          <w:sz w:val="20"/>
+          <w:szCs w:val="20"/>
+          <w:lang w:val="de-DE"/>
+        </w:rPr>
+        <w:t>evaluateJavascript</w:t>
+      </w:r>
+      <w:r>
+        <w:rPr>
+          <w:rFonts w:ascii="微软雅黑" w:eastAsia="微软雅黑" w:hAnsi="微软雅黑" w:hint="eastAsia"/>
+          <w:sz w:val="20"/>
+          <w:szCs w:val="20"/>
+          <w:lang w:val="de-DE"/>
+        </w:rPr>
+        <w:t>不需要刷新页面，自带回调。</w:t>
+      </w:r>
+    </w:p>
+    <w:p>
+      <w:pPr>
+        <w:pStyle w:val="A8"/>
+        <w:numPr>
+          <w:ilvl w:val="0"/>
+          <w:numId w:val="2"/>
+        </w:numPr>
+        <w:rPr>
+          <w:rFonts w:ascii="微软雅黑" w:eastAsia="微软雅黑" w:hAnsi="微软雅黑" w:hint="eastAsia"/>
+          <w:sz w:val="20"/>
+          <w:szCs w:val="20"/>
+          <w:lang w:val="de-DE"/>
+        </w:rPr>
+      </w:pPr>
+    </w:p>
+    <w:p>
+      <w:pPr>
+        <w:pStyle w:val="A8"/>
+        <w:ind w:left="393"/>
+        <w:rPr>
+          <w:rFonts w:ascii="微软雅黑" w:eastAsia="微软雅黑" w:hAnsi="微软雅黑" w:hint="eastAsia"/>
+          <w:sz w:val="20"/>
+          <w:szCs w:val="20"/>
+          <w:lang w:val="de-DE"/>
+        </w:rPr>
+      </w:pPr>
     </w:p>
     <w:sectPr>
-      <w:headerReference w:type="default" r:id="rId7"/>
-      <w:footerReference w:type="default" r:id="rId8"/>
+      <w:headerReference w:type="default" r:id="rId10"/>
+      <w:footerReference w:type="default" r:id="rId11"/>
       <w:pgSz w:w="11900" w:h="16840"/>
       <w:pgMar w:top="1598" w:right="1240" w:bottom="1440" w:left="1240" w:header="1195" w:footer="864" w:gutter="0"/>
       <w:cols w:space="720"/>
@@ -4965,7 +6446,7 @@
         <w:noProof/>
         <w:lang w:val="zh-TW" w:eastAsia="zh-TW"/>
       </w:rPr>
-      <w:t>19</w:t>
+      <w:t>20</w:t>
     </w:r>
     <w:r>
       <w:rPr>
@@ -4981,7 +6462,7 @@
         <w:noProof/>
         <w:lang w:val="zh-TW" w:eastAsia="zh-TW"/>
       </w:rPr>
-      <w:t>11</w:t>
+      <w:t>1</w:t>
     </w:r>
     <w:r>
       <w:rPr>
@@ -4997,7 +6478,7 @@
         <w:noProof/>
         <w:lang w:val="zh-TW" w:eastAsia="zh-TW"/>
       </w:rPr>
-      <w:t>26</w:t>
+      <w:t>6</w:t>
     </w:r>
     <w:r>
       <w:rPr>
@@ -5021,7 +6502,7 @@
         <w:noProof/>
         <w:lang w:val="zh-TW" w:eastAsia="zh-TW"/>
       </w:rPr>
-      <w:t>星期二</w:t>
+      <w:t>星期一</w:t>
     </w:r>
     <w:r>
       <w:rPr>
@@ -5267,6 +6748,92 @@
     </w:lvl>
   </w:abstractNum>
   <w:abstractNum w:abstractNumId="1" w15:restartNumberingAfterBreak="0">
+    <w:nsid w:val="1AF146D0"/>
+    <w:multiLevelType w:val="hybridMultilevel"/>
+    <w:tmpl w:val="19900328"/>
+    <w:lvl w:ilvl="0" w:tplc="04090015">
+      <w:start w:val="1"/>
+      <w:numFmt w:val="upperLetter"/>
+      <w:lvlText w:val="%1."/>
+      <w:lvlJc w:val="left"/>
+      <w:pPr>
+        <w:ind w:left="704" w:hanging="420"/>
+      </w:pPr>
+    </w:lvl>
+    <w:lvl w:ilvl="1" w:tplc="04090019" w:tentative="1">
+      <w:start w:val="1"/>
+      <w:numFmt w:val="lowerLetter"/>
+      <w:lvlText w:val="%2)"/>
+      <w:lvlJc w:val="left"/>
+      <w:pPr>
+        <w:ind w:left="1124" w:hanging="420"/>
+      </w:pPr>
+    </w:lvl>
+    <w:lvl w:ilvl="2" w:tplc="0409001B" w:tentative="1">
+      <w:start w:val="1"/>
+      <w:numFmt w:val="lowerRoman"/>
+      <w:lvlText w:val="%3."/>
+      <w:lvlJc w:val="right"/>
+      <w:pPr>
+        <w:ind w:left="1544" w:hanging="420"/>
+      </w:pPr>
+    </w:lvl>
+    <w:lvl w:ilvl="3" w:tplc="0409000F" w:tentative="1">
+      <w:start w:val="1"/>
+      <w:numFmt w:val="decimal"/>
+      <w:lvlText w:val="%4."/>
+      <w:lvlJc w:val="left"/>
+      <w:pPr>
+        <w:ind w:left="1964" w:hanging="420"/>
+      </w:pPr>
+    </w:lvl>
+    <w:lvl w:ilvl="4" w:tplc="04090019" w:tentative="1">
+      <w:start w:val="1"/>
+      <w:numFmt w:val="lowerLetter"/>
+      <w:lvlText w:val="%5)"/>
+      <w:lvlJc w:val="left"/>
+      <w:pPr>
+        <w:ind w:left="2384" w:hanging="420"/>
+      </w:pPr>
+    </w:lvl>
+    <w:lvl w:ilvl="5" w:tplc="0409001B" w:tentative="1">
+      <w:start w:val="1"/>
+      <w:numFmt w:val="lowerRoman"/>
+      <w:lvlText w:val="%6."/>
+      <w:lvlJc w:val="right"/>
+      <w:pPr>
+        <w:ind w:left="2804" w:hanging="420"/>
+      </w:pPr>
+    </w:lvl>
+    <w:lvl w:ilvl="6" w:tplc="0409000F" w:tentative="1">
+      <w:start w:val="1"/>
+      <w:numFmt w:val="decimal"/>
+      <w:lvlText w:val="%7."/>
+      <w:lvlJc w:val="left"/>
+      <w:pPr>
+        <w:ind w:left="3224" w:hanging="420"/>
+      </w:pPr>
+    </w:lvl>
+    <w:lvl w:ilvl="7" w:tplc="04090019" w:tentative="1">
+      <w:start w:val="1"/>
+      <w:numFmt w:val="lowerLetter"/>
+      <w:lvlText w:val="%8)"/>
+      <w:lvlJc w:val="left"/>
+      <w:pPr>
+        <w:ind w:left="3644" w:hanging="420"/>
+      </w:pPr>
+    </w:lvl>
+    <w:lvl w:ilvl="8" w:tplc="0409001B" w:tentative="1">
+      <w:start w:val="1"/>
+      <w:numFmt w:val="lowerRoman"/>
+      <w:lvlText w:val="%9."/>
+      <w:lvlJc w:val="right"/>
+      <w:pPr>
+        <w:ind w:left="4064" w:hanging="420"/>
+      </w:pPr>
+    </w:lvl>
+  </w:abstractNum>
+  <w:abstractNum w:abstractNumId="2" w15:restartNumberingAfterBreak="0">
     <w:nsid w:val="1B346058"/>
     <w:multiLevelType w:val="hybridMultilevel"/>
     <w:tmpl w:val="B3D0D962"/>
@@ -5352,7 +6919,265 @@
       </w:pPr>
     </w:lvl>
   </w:abstractNum>
-  <w:abstractNum w:abstractNumId="2" w15:restartNumberingAfterBreak="0">
+  <w:abstractNum w:abstractNumId="3" w15:restartNumberingAfterBreak="0">
+    <w:nsid w:val="2FDA7EF0"/>
+    <w:multiLevelType w:val="hybridMultilevel"/>
+    <w:tmpl w:val="19900328"/>
+    <w:lvl w:ilvl="0" w:tplc="04090015">
+      <w:start w:val="1"/>
+      <w:numFmt w:val="upperLetter"/>
+      <w:lvlText w:val="%1."/>
+      <w:lvlJc w:val="left"/>
+      <w:pPr>
+        <w:ind w:left="704" w:hanging="420"/>
+      </w:pPr>
+    </w:lvl>
+    <w:lvl w:ilvl="1" w:tplc="04090019" w:tentative="1">
+      <w:start w:val="1"/>
+      <w:numFmt w:val="lowerLetter"/>
+      <w:lvlText w:val="%2)"/>
+      <w:lvlJc w:val="left"/>
+      <w:pPr>
+        <w:ind w:left="1124" w:hanging="420"/>
+      </w:pPr>
+    </w:lvl>
+    <w:lvl w:ilvl="2" w:tplc="0409001B" w:tentative="1">
+      <w:start w:val="1"/>
+      <w:numFmt w:val="lowerRoman"/>
+      <w:lvlText w:val="%3."/>
+      <w:lvlJc w:val="right"/>
+      <w:pPr>
+        <w:ind w:left="1544" w:hanging="420"/>
+      </w:pPr>
+    </w:lvl>
+    <w:lvl w:ilvl="3" w:tplc="0409000F" w:tentative="1">
+      <w:start w:val="1"/>
+      <w:numFmt w:val="decimal"/>
+      <w:lvlText w:val="%4."/>
+      <w:lvlJc w:val="left"/>
+      <w:pPr>
+        <w:ind w:left="1964" w:hanging="420"/>
+      </w:pPr>
+    </w:lvl>
+    <w:lvl w:ilvl="4" w:tplc="04090019" w:tentative="1">
+      <w:start w:val="1"/>
+      <w:numFmt w:val="lowerLetter"/>
+      <w:lvlText w:val="%5)"/>
+      <w:lvlJc w:val="left"/>
+      <w:pPr>
+        <w:ind w:left="2384" w:hanging="420"/>
+      </w:pPr>
+    </w:lvl>
+    <w:lvl w:ilvl="5" w:tplc="0409001B" w:tentative="1">
+      <w:start w:val="1"/>
+      <w:numFmt w:val="lowerRoman"/>
+      <w:lvlText w:val="%6."/>
+      <w:lvlJc w:val="right"/>
+      <w:pPr>
+        <w:ind w:left="2804" w:hanging="420"/>
+      </w:pPr>
+    </w:lvl>
+    <w:lvl w:ilvl="6" w:tplc="0409000F" w:tentative="1">
+      <w:start w:val="1"/>
+      <w:numFmt w:val="decimal"/>
+      <w:lvlText w:val="%7."/>
+      <w:lvlJc w:val="left"/>
+      <w:pPr>
+        <w:ind w:left="3224" w:hanging="420"/>
+      </w:pPr>
+    </w:lvl>
+    <w:lvl w:ilvl="7" w:tplc="04090019" w:tentative="1">
+      <w:start w:val="1"/>
+      <w:numFmt w:val="lowerLetter"/>
+      <w:lvlText w:val="%8)"/>
+      <w:lvlJc w:val="left"/>
+      <w:pPr>
+        <w:ind w:left="3644" w:hanging="420"/>
+      </w:pPr>
+    </w:lvl>
+    <w:lvl w:ilvl="8" w:tplc="0409001B" w:tentative="1">
+      <w:start w:val="1"/>
+      <w:numFmt w:val="lowerRoman"/>
+      <w:lvlText w:val="%9."/>
+      <w:lvlJc w:val="right"/>
+      <w:pPr>
+        <w:ind w:left="4064" w:hanging="420"/>
+      </w:pPr>
+    </w:lvl>
+  </w:abstractNum>
+  <w:abstractNum w:abstractNumId="4" w15:restartNumberingAfterBreak="0">
+    <w:nsid w:val="3C460C31"/>
+    <w:multiLevelType w:val="hybridMultilevel"/>
+    <w:tmpl w:val="C0AC1192"/>
+    <w:lvl w:ilvl="0" w:tplc="04090019">
+      <w:start w:val="1"/>
+      <w:numFmt w:val="lowerLetter"/>
+      <w:lvlText w:val="%1)"/>
+      <w:lvlJc w:val="left"/>
+      <w:pPr>
+        <w:ind w:left="1233" w:hanging="420"/>
+      </w:pPr>
+    </w:lvl>
+    <w:lvl w:ilvl="1" w:tplc="04090019" w:tentative="1">
+      <w:start w:val="1"/>
+      <w:numFmt w:val="lowerLetter"/>
+      <w:lvlText w:val="%2)"/>
+      <w:lvlJc w:val="left"/>
+      <w:pPr>
+        <w:ind w:left="1653" w:hanging="420"/>
+      </w:pPr>
+    </w:lvl>
+    <w:lvl w:ilvl="2" w:tplc="0409001B" w:tentative="1">
+      <w:start w:val="1"/>
+      <w:numFmt w:val="lowerRoman"/>
+      <w:lvlText w:val="%3."/>
+      <w:lvlJc w:val="right"/>
+      <w:pPr>
+        <w:ind w:left="2073" w:hanging="420"/>
+      </w:pPr>
+    </w:lvl>
+    <w:lvl w:ilvl="3" w:tplc="0409000F" w:tentative="1">
+      <w:start w:val="1"/>
+      <w:numFmt w:val="decimal"/>
+      <w:lvlText w:val="%4."/>
+      <w:lvlJc w:val="left"/>
+      <w:pPr>
+        <w:ind w:left="2493" w:hanging="420"/>
+      </w:pPr>
+    </w:lvl>
+    <w:lvl w:ilvl="4" w:tplc="04090019" w:tentative="1">
+      <w:start w:val="1"/>
+      <w:numFmt w:val="lowerLetter"/>
+      <w:lvlText w:val="%5)"/>
+      <w:lvlJc w:val="left"/>
+      <w:pPr>
+        <w:ind w:left="2913" w:hanging="420"/>
+      </w:pPr>
+    </w:lvl>
+    <w:lvl w:ilvl="5" w:tplc="0409001B" w:tentative="1">
+      <w:start w:val="1"/>
+      <w:numFmt w:val="lowerRoman"/>
+      <w:lvlText w:val="%6."/>
+      <w:lvlJc w:val="right"/>
+      <w:pPr>
+        <w:ind w:left="3333" w:hanging="420"/>
+      </w:pPr>
+    </w:lvl>
+    <w:lvl w:ilvl="6" w:tplc="0409000F" w:tentative="1">
+      <w:start w:val="1"/>
+      <w:numFmt w:val="decimal"/>
+      <w:lvlText w:val="%7."/>
+      <w:lvlJc w:val="left"/>
+      <w:pPr>
+        <w:ind w:left="3753" w:hanging="420"/>
+      </w:pPr>
+    </w:lvl>
+    <w:lvl w:ilvl="7" w:tplc="04090019" w:tentative="1">
+      <w:start w:val="1"/>
+      <w:numFmt w:val="lowerLetter"/>
+      <w:lvlText w:val="%8)"/>
+      <w:lvlJc w:val="left"/>
+      <w:pPr>
+        <w:ind w:left="4173" w:hanging="420"/>
+      </w:pPr>
+    </w:lvl>
+    <w:lvl w:ilvl="8" w:tplc="0409001B" w:tentative="1">
+      <w:start w:val="1"/>
+      <w:numFmt w:val="lowerRoman"/>
+      <w:lvlText w:val="%9."/>
+      <w:lvlJc w:val="right"/>
+      <w:pPr>
+        <w:ind w:left="4593" w:hanging="420"/>
+      </w:pPr>
+    </w:lvl>
+  </w:abstractNum>
+  <w:abstractNum w:abstractNumId="5" w15:restartNumberingAfterBreak="0">
+    <w:nsid w:val="42FA329D"/>
+    <w:multiLevelType w:val="hybridMultilevel"/>
+    <w:tmpl w:val="4258B588"/>
+    <w:lvl w:ilvl="0" w:tplc="04090015">
+      <w:start w:val="1"/>
+      <w:numFmt w:val="upperLetter"/>
+      <w:lvlText w:val="%1."/>
+      <w:lvlJc w:val="left"/>
+      <w:pPr>
+        <w:ind w:left="813" w:hanging="420"/>
+      </w:pPr>
+    </w:lvl>
+    <w:lvl w:ilvl="1" w:tplc="04090019" w:tentative="1">
+      <w:start w:val="1"/>
+      <w:numFmt w:val="lowerLetter"/>
+      <w:lvlText w:val="%2)"/>
+      <w:lvlJc w:val="left"/>
+      <w:pPr>
+        <w:ind w:left="1233" w:hanging="420"/>
+      </w:pPr>
+    </w:lvl>
+    <w:lvl w:ilvl="2" w:tplc="0409001B" w:tentative="1">
+      <w:start w:val="1"/>
+      <w:numFmt w:val="lowerRoman"/>
+      <w:lvlText w:val="%3."/>
+      <w:lvlJc w:val="right"/>
+      <w:pPr>
+        <w:ind w:left="1653" w:hanging="420"/>
+      </w:pPr>
+    </w:lvl>
+    <w:lvl w:ilvl="3" w:tplc="0409000F" w:tentative="1">
+      <w:start w:val="1"/>
+      <w:numFmt w:val="decimal"/>
+      <w:lvlText w:val="%4."/>
+      <w:lvlJc w:val="left"/>
+      <w:pPr>
+        <w:ind w:left="2073" w:hanging="420"/>
+      </w:pPr>
+    </w:lvl>
+    <w:lvl w:ilvl="4" w:tplc="04090019" w:tentative="1">
+      <w:start w:val="1"/>
+      <w:numFmt w:val="lowerLetter"/>
+      <w:lvlText w:val="%5)"/>
+      <w:lvlJc w:val="left"/>
+      <w:pPr>
+        <w:ind w:left="2493" w:hanging="420"/>
+      </w:pPr>
+    </w:lvl>
+    <w:lvl w:ilvl="5" w:tplc="0409001B" w:tentative="1">
+      <w:start w:val="1"/>
+      <w:numFmt w:val="lowerRoman"/>
+      <w:lvlText w:val="%6."/>
+      <w:lvlJc w:val="right"/>
+      <w:pPr>
+        <w:ind w:left="2913" w:hanging="420"/>
+      </w:pPr>
+    </w:lvl>
+    <w:lvl w:ilvl="6" w:tplc="0409000F" w:tentative="1">
+      <w:start w:val="1"/>
+      <w:numFmt w:val="decimal"/>
+      <w:lvlText w:val="%7."/>
+      <w:lvlJc w:val="left"/>
+      <w:pPr>
+        <w:ind w:left="3333" w:hanging="420"/>
+      </w:pPr>
+    </w:lvl>
+    <w:lvl w:ilvl="7" w:tplc="04090019" w:tentative="1">
+      <w:start w:val="1"/>
+      <w:numFmt w:val="lowerLetter"/>
+      <w:lvlText w:val="%8)"/>
+      <w:lvlJc w:val="left"/>
+      <w:pPr>
+        <w:ind w:left="3753" w:hanging="420"/>
+      </w:pPr>
+    </w:lvl>
+    <w:lvl w:ilvl="8" w:tplc="0409001B" w:tentative="1">
+      <w:start w:val="1"/>
+      <w:numFmt w:val="lowerRoman"/>
+      <w:lvlText w:val="%9."/>
+      <w:lvlJc w:val="right"/>
+      <w:pPr>
+        <w:ind w:left="4173" w:hanging="420"/>
+      </w:pPr>
+    </w:lvl>
+  </w:abstractNum>
+  <w:abstractNum w:abstractNumId="6" w15:restartNumberingAfterBreak="0">
     <w:nsid w:val="457D198C"/>
     <w:multiLevelType w:val="multilevel"/>
     <w:tmpl w:val="8AA8BBC6"/>
@@ -5501,7 +7326,7 @@
       </w:rPr>
     </w:lvl>
   </w:abstractNum>
-  <w:abstractNum w:abstractNumId="3" w15:restartNumberingAfterBreak="0">
+  <w:abstractNum w:abstractNumId="7" w15:restartNumberingAfterBreak="0">
     <w:nsid w:val="6A4228CA"/>
     <w:multiLevelType w:val="hybridMultilevel"/>
     <w:tmpl w:val="45148D70"/>
@@ -5511,13 +7336,25 @@
     <w:abstractNumId w:val="0"/>
   </w:num>
   <w:num w:numId="2">
+    <w:abstractNumId w:val="7"/>
+  </w:num>
+  <w:num w:numId="3">
+    <w:abstractNumId w:val="2"/>
+  </w:num>
+  <w:num w:numId="4">
+    <w:abstractNumId w:val="6"/>
+  </w:num>
+  <w:num w:numId="5">
+    <w:abstractNumId w:val="1"/>
+  </w:num>
+  <w:num w:numId="6">
     <w:abstractNumId w:val="3"/>
   </w:num>
-  <w:num w:numId="3">
-    <w:abstractNumId w:val="1"/>
+  <w:num w:numId="7">
+    <w:abstractNumId w:val="5"/>
   </w:num>
-  <w:num w:numId="4">
-    <w:abstractNumId w:val="2"/>
+  <w:num w:numId="8">
+    <w:abstractNumId w:val="4"/>
   </w:num>
 </w:numbering>
 </file>

</xml_diff>